<commit_message>
assignment 2.2 for week-2
</commit_message>
<xml_diff>
--- a/week-2/Walker-Assignment2.2.docx
+++ b/week-2/Walker-Assignment2.2.docx
@@ -228,18 +228,6 @@
     </w:p>
     <w:p>
       <w:pPr>
-        <w:pStyle w:val="ListParagraph"/>
-        <w:spacing w:line="480" w:lineRule="auto"/>
-        <w:rPr>
-          <w:rFonts w:ascii="Calibri" w:hAnsi="Calibri" w:cs="Calibri"/>
-          <w:sz w:val="24"/>
-          <w:szCs w:val="24"/>
-        </w:rPr>
-      </w:pPr>
-    </w:p>
-    <w:p>
-      <w:pPr>
-        <w:pStyle w:val="ListParagraph"/>
         <w:spacing w:line="480" w:lineRule="auto"/>
         <w:rPr>
           <w:rFonts w:ascii="Calibri" w:hAnsi="Calibri" w:cs="Calibri"/>
@@ -255,10 +243,10 @@
           <w:szCs w:val="24"/>
         </w:rPr>
         <w:drawing>
-          <wp:inline distT="0" distB="0" distL="0" distR="0" wp14:anchorId="09A98914" wp14:editId="5878B62E">
-            <wp:extent cx="5943600" cy="1073150"/>
-            <wp:effectExtent l="0" t="0" r="0" b="6350"/>
-            <wp:docPr id="3" name="Picture 3"/>
+          <wp:inline distT="0" distB="0" distL="0" distR="0" wp14:anchorId="63C32D3F" wp14:editId="1E5B3FEE">
+            <wp:extent cx="3617843" cy="3570031"/>
+            <wp:effectExtent l="0" t="0" r="1905" b="0"/>
+            <wp:docPr id="1" name="Picture 1" descr="Graphical user interface, text, application, website&#10;&#10;Description automatically generated"/>
             <wp:cNvGraphicFramePr>
               <a:graphicFrameLocks xmlns:a="http://schemas.openxmlformats.org/drawingml/2006/main" noChangeAspect="1"/>
             </wp:cNvGraphicFramePr>
@@ -266,7 +254,7 @@
               <a:graphicData uri="http://schemas.openxmlformats.org/drawingml/2006/picture">
                 <pic:pic xmlns:pic="http://schemas.openxmlformats.org/drawingml/2006/picture">
                   <pic:nvPicPr>
-                    <pic:cNvPr id="3" name="Picture 3"/>
+                    <pic:cNvPr id="1" name="Picture 1" descr="Graphical user interface, text, application, website&#10;&#10;Description automatically generated"/>
                     <pic:cNvPicPr/>
                   </pic:nvPicPr>
                   <pic:blipFill>
@@ -284,7 +272,7 @@
                   <pic:spPr>
                     <a:xfrm>
                       <a:off x="0" y="0"/>
-                      <a:ext cx="5943600" cy="1073150"/>
+                      <a:ext cx="3657681" cy="3609342"/>
                     </a:xfrm>
                     <a:prstGeom prst="rect">
                       <a:avLst/>
@@ -299,31 +287,7 @@
     </w:p>
     <w:p>
       <w:pPr>
-        <w:pStyle w:val="ListParagraph"/>
         <w:spacing w:line="480" w:lineRule="auto"/>
-        <w:rPr>
-          <w:rFonts w:ascii="Calibri" w:hAnsi="Calibri" w:cs="Calibri"/>
-          <w:sz w:val="24"/>
-          <w:szCs w:val="24"/>
-        </w:rPr>
-      </w:pPr>
-    </w:p>
-    <w:p>
-      <w:pPr>
-        <w:pStyle w:val="ListParagraph"/>
-        <w:spacing w:line="480" w:lineRule="auto"/>
-        <w:rPr>
-          <w:rFonts w:ascii="Calibri" w:hAnsi="Calibri" w:cs="Calibri"/>
-          <w:sz w:val="24"/>
-          <w:szCs w:val="24"/>
-        </w:rPr>
-      </w:pPr>
-    </w:p>
-    <w:p>
-      <w:pPr>
-        <w:pStyle w:val="ListParagraph"/>
-        <w:spacing w:line="480" w:lineRule="auto"/>
-        <w:jc w:val="center"/>
         <w:rPr>
           <w:rFonts w:ascii="Calibri" w:hAnsi="Calibri" w:cs="Calibri"/>
           <w:sz w:val="24"/>
@@ -338,10 +302,10 @@
           <w:szCs w:val="24"/>
         </w:rPr>
         <w:drawing>
-          <wp:inline distT="0" distB="0" distL="0" distR="0" wp14:anchorId="4FE2259F" wp14:editId="6538AC2A">
-            <wp:extent cx="5943600" cy="1300480"/>
-            <wp:effectExtent l="0" t="0" r="0" b="0"/>
-            <wp:docPr id="4" name="Picture 4" descr="Graphical user interface, application&#10;&#10;Description automatically generated"/>
+          <wp:inline distT="0" distB="0" distL="0" distR="0" wp14:anchorId="7AACDE80" wp14:editId="29C51F21">
+            <wp:extent cx="3744303" cy="3876261"/>
+            <wp:effectExtent l="0" t="0" r="2540" b="0"/>
+            <wp:docPr id="2" name="Picture 2" descr="Graphical user interface, text, website&#10;&#10;Description automatically generated"/>
             <wp:cNvGraphicFramePr>
               <a:graphicFrameLocks xmlns:a="http://schemas.openxmlformats.org/drawingml/2006/main" noChangeAspect="1"/>
             </wp:cNvGraphicFramePr>
@@ -349,7 +313,7 @@
               <a:graphicData uri="http://schemas.openxmlformats.org/drawingml/2006/picture">
                 <pic:pic xmlns:pic="http://schemas.openxmlformats.org/drawingml/2006/picture">
                   <pic:nvPicPr>
-                    <pic:cNvPr id="4" name="Picture 4" descr="Graphical user interface, application&#10;&#10;Description automatically generated"/>
+                    <pic:cNvPr id="2" name="Picture 2" descr="Graphical user interface, text, website&#10;&#10;Description automatically generated"/>
                     <pic:cNvPicPr/>
                   </pic:nvPicPr>
                   <pic:blipFill>
@@ -367,7 +331,7 @@
                   <pic:spPr>
                     <a:xfrm>
                       <a:off x="0" y="0"/>
-                      <a:ext cx="5943600" cy="1300480"/>
+                      <a:ext cx="3767258" cy="3900025"/>
                     </a:xfrm>
                     <a:prstGeom prst="rect">
                       <a:avLst/>
@@ -379,6 +343,3913 @@
           </wp:inline>
         </w:drawing>
       </w:r>
+    </w:p>
+    <w:p>
+      <w:pPr>
+        <w:shd w:val="clear" w:color="auto" w:fill="1E1E1E"/>
+        <w:spacing w:after="0" w:line="270" w:lineRule="atLeast"/>
+        <w:jc w:val="center"/>
+        <w:rPr>
+          <w:rFonts w:ascii="Menlo" w:eastAsia="Times New Roman" w:hAnsi="Menlo" w:cs="Menlo"/>
+          <w:color w:val="D4D4D4"/>
+          <w:sz w:val="18"/>
+          <w:szCs w:val="18"/>
+        </w:rPr>
+      </w:pPr>
+      <w:proofErr w:type="spellStart"/>
+      <w:r>
+        <w:rPr>
+          <w:rFonts w:ascii="Menlo" w:eastAsia="Times New Roman" w:hAnsi="Menlo" w:cs="Menlo"/>
+          <w:color w:val="D4D4D4"/>
+          <w:sz w:val="18"/>
+          <w:szCs w:val="18"/>
+        </w:rPr>
+        <w:lastRenderedPageBreak/>
+        <w:t>NodeShopper</w:t>
+      </w:r>
+      <w:proofErr w:type="spellEnd"/>
+    </w:p>
+    <w:p>
+      <w:pPr>
+        <w:shd w:val="clear" w:color="auto" w:fill="1E1E1E"/>
+        <w:spacing w:after="0" w:line="270" w:lineRule="atLeast"/>
+        <w:rPr>
+          <w:rFonts w:ascii="Menlo" w:eastAsia="Times New Roman" w:hAnsi="Menlo" w:cs="Menlo"/>
+          <w:color w:val="D4D4D4"/>
+          <w:sz w:val="18"/>
+          <w:szCs w:val="18"/>
+        </w:rPr>
+      </w:pPr>
+    </w:p>
+    <w:p>
+      <w:pPr>
+        <w:shd w:val="clear" w:color="auto" w:fill="1E1E1E"/>
+        <w:spacing w:after="0" w:line="270" w:lineRule="atLeast"/>
+        <w:rPr>
+          <w:rFonts w:ascii="Menlo" w:eastAsia="Times New Roman" w:hAnsi="Menlo" w:cs="Menlo"/>
+          <w:color w:val="D4D4D4"/>
+          <w:sz w:val="18"/>
+          <w:szCs w:val="18"/>
+        </w:rPr>
+      </w:pPr>
+      <w:r>
+        <w:rPr>
+          <w:rFonts w:ascii="Menlo" w:eastAsia="Times New Roman" w:hAnsi="Menlo" w:cs="Menlo"/>
+          <w:color w:val="D4D4D4"/>
+          <w:sz w:val="18"/>
+          <w:szCs w:val="18"/>
+        </w:rPr>
+        <w:t>{</w:t>
+      </w:r>
+    </w:p>
+    <w:p>
+      <w:pPr>
+        <w:shd w:val="clear" w:color="auto" w:fill="1E1E1E"/>
+        <w:spacing w:after="0" w:line="270" w:lineRule="atLeast"/>
+        <w:rPr>
+          <w:rFonts w:ascii="Menlo" w:eastAsia="Times New Roman" w:hAnsi="Menlo" w:cs="Menlo"/>
+          <w:color w:val="D4D4D4"/>
+          <w:sz w:val="18"/>
+          <w:szCs w:val="18"/>
+        </w:rPr>
+      </w:pPr>
+      <w:r>
+        <w:rPr>
+          <w:rFonts w:ascii="Menlo" w:eastAsia="Times New Roman" w:hAnsi="Menlo" w:cs="Menlo"/>
+          <w:color w:val="D4D4D4"/>
+          <w:sz w:val="18"/>
+          <w:szCs w:val="18"/>
+        </w:rPr>
+        <w:t xml:space="preserve">  </w:t>
+      </w:r>
+      <w:r>
+        <w:rPr>
+          <w:rFonts w:ascii="Menlo" w:eastAsia="Times New Roman" w:hAnsi="Menlo" w:cs="Menlo"/>
+          <w:color w:val="9CDCFE"/>
+          <w:sz w:val="18"/>
+          <w:szCs w:val="18"/>
+        </w:rPr>
+        <w:t>"CUSTOMER"</w:t>
+      </w:r>
+      <w:r>
+        <w:rPr>
+          <w:rFonts w:ascii="Menlo" w:eastAsia="Times New Roman" w:hAnsi="Menlo" w:cs="Menlo"/>
+          <w:color w:val="D4D4D4"/>
+          <w:sz w:val="18"/>
+          <w:szCs w:val="18"/>
+        </w:rPr>
+        <w:t>: [</w:t>
+      </w:r>
+    </w:p>
+    <w:p>
+      <w:pPr>
+        <w:shd w:val="clear" w:color="auto" w:fill="1E1E1E"/>
+        <w:spacing w:after="0" w:line="270" w:lineRule="atLeast"/>
+        <w:rPr>
+          <w:rFonts w:ascii="Menlo" w:eastAsia="Times New Roman" w:hAnsi="Menlo" w:cs="Menlo"/>
+          <w:color w:val="D4D4D4"/>
+          <w:sz w:val="18"/>
+          <w:szCs w:val="18"/>
+        </w:rPr>
+      </w:pPr>
+      <w:r>
+        <w:rPr>
+          <w:rFonts w:ascii="Menlo" w:eastAsia="Times New Roman" w:hAnsi="Menlo" w:cs="Menlo"/>
+          <w:color w:val="D4D4D4"/>
+          <w:sz w:val="18"/>
+          <w:szCs w:val="18"/>
+        </w:rPr>
+        <w:t xml:space="preserve">    {</w:t>
+      </w:r>
+    </w:p>
+    <w:p>
+      <w:pPr>
+        <w:shd w:val="clear" w:color="auto" w:fill="1E1E1E"/>
+        <w:spacing w:after="0" w:line="270" w:lineRule="atLeast"/>
+        <w:rPr>
+          <w:rFonts w:ascii="Menlo" w:eastAsia="Times New Roman" w:hAnsi="Menlo" w:cs="Menlo"/>
+          <w:color w:val="D4D4D4"/>
+          <w:sz w:val="18"/>
+          <w:szCs w:val="18"/>
+        </w:rPr>
+      </w:pPr>
+      <w:r>
+        <w:rPr>
+          <w:rFonts w:ascii="Menlo" w:eastAsia="Times New Roman" w:hAnsi="Menlo" w:cs="Menlo"/>
+          <w:color w:val="D4D4D4"/>
+          <w:sz w:val="18"/>
+          <w:szCs w:val="18"/>
+        </w:rPr>
+        <w:t xml:space="preserve">      </w:t>
+      </w:r>
+      <w:r>
+        <w:rPr>
+          <w:rFonts w:ascii="Menlo" w:eastAsia="Times New Roman" w:hAnsi="Menlo" w:cs="Menlo"/>
+          <w:color w:val="9CDCFE"/>
+          <w:sz w:val="18"/>
+          <w:szCs w:val="18"/>
+        </w:rPr>
+        <w:t>"_id"</w:t>
+      </w:r>
+      <w:r>
+        <w:rPr>
+          <w:rFonts w:ascii="Menlo" w:eastAsia="Times New Roman" w:hAnsi="Menlo" w:cs="Menlo"/>
+          <w:color w:val="D4D4D4"/>
+          <w:sz w:val="18"/>
+          <w:szCs w:val="18"/>
+        </w:rPr>
+        <w:t xml:space="preserve">: </w:t>
+      </w:r>
+      <w:r>
+        <w:rPr>
+          <w:rFonts w:ascii="Menlo" w:eastAsia="Times New Roman" w:hAnsi="Menlo" w:cs="Menlo"/>
+          <w:color w:val="CE9178"/>
+          <w:sz w:val="18"/>
+          <w:szCs w:val="18"/>
+        </w:rPr>
+        <w:t>"1"</w:t>
+      </w:r>
+      <w:r>
+        <w:rPr>
+          <w:rFonts w:ascii="Menlo" w:eastAsia="Times New Roman" w:hAnsi="Menlo" w:cs="Menlo"/>
+          <w:color w:val="D4D4D4"/>
+          <w:sz w:val="18"/>
+          <w:szCs w:val="18"/>
+        </w:rPr>
+        <w:t>,</w:t>
+      </w:r>
+    </w:p>
+    <w:p>
+      <w:pPr>
+        <w:shd w:val="clear" w:color="auto" w:fill="1E1E1E"/>
+        <w:spacing w:after="0" w:line="270" w:lineRule="atLeast"/>
+        <w:rPr>
+          <w:rFonts w:ascii="Menlo" w:eastAsia="Times New Roman" w:hAnsi="Menlo" w:cs="Menlo"/>
+          <w:color w:val="D4D4D4"/>
+          <w:sz w:val="18"/>
+          <w:szCs w:val="18"/>
+        </w:rPr>
+      </w:pPr>
+      <w:r>
+        <w:rPr>
+          <w:rFonts w:ascii="Menlo" w:eastAsia="Times New Roman" w:hAnsi="Menlo" w:cs="Menlo"/>
+          <w:color w:val="D4D4D4"/>
+          <w:sz w:val="18"/>
+          <w:szCs w:val="18"/>
+        </w:rPr>
+        <w:t xml:space="preserve">      </w:t>
+      </w:r>
+      <w:r>
+        <w:rPr>
+          <w:rFonts w:ascii="Menlo" w:eastAsia="Times New Roman" w:hAnsi="Menlo" w:cs="Menlo"/>
+          <w:color w:val="9CDCFE"/>
+          <w:sz w:val="18"/>
+          <w:szCs w:val="18"/>
+        </w:rPr>
+        <w:t>"</w:t>
+      </w:r>
+      <w:proofErr w:type="spellStart"/>
+      <w:r>
+        <w:rPr>
+          <w:rFonts w:ascii="Menlo" w:eastAsia="Times New Roman" w:hAnsi="Menlo" w:cs="Menlo"/>
+          <w:color w:val="9CDCFE"/>
+          <w:sz w:val="18"/>
+          <w:szCs w:val="18"/>
+        </w:rPr>
+        <w:t>firstName</w:t>
+      </w:r>
+      <w:proofErr w:type="spellEnd"/>
+      <w:r>
+        <w:rPr>
+          <w:rFonts w:ascii="Menlo" w:eastAsia="Times New Roman" w:hAnsi="Menlo" w:cs="Menlo"/>
+          <w:color w:val="9CDCFE"/>
+          <w:sz w:val="18"/>
+          <w:szCs w:val="18"/>
+        </w:rPr>
+        <w:t>"</w:t>
+      </w:r>
+      <w:r>
+        <w:rPr>
+          <w:rFonts w:ascii="Menlo" w:eastAsia="Times New Roman" w:hAnsi="Menlo" w:cs="Menlo"/>
+          <w:color w:val="D4D4D4"/>
+          <w:sz w:val="18"/>
+          <w:szCs w:val="18"/>
+        </w:rPr>
+        <w:t xml:space="preserve">: </w:t>
+      </w:r>
+      <w:r>
+        <w:rPr>
+          <w:rFonts w:ascii="Menlo" w:eastAsia="Times New Roman" w:hAnsi="Menlo" w:cs="Menlo"/>
+          <w:color w:val="CE9178"/>
+          <w:sz w:val="18"/>
+          <w:szCs w:val="18"/>
+        </w:rPr>
+        <w:t>"John"</w:t>
+      </w:r>
+      <w:r>
+        <w:rPr>
+          <w:rFonts w:ascii="Menlo" w:eastAsia="Times New Roman" w:hAnsi="Menlo" w:cs="Menlo"/>
+          <w:color w:val="D4D4D4"/>
+          <w:sz w:val="18"/>
+          <w:szCs w:val="18"/>
+        </w:rPr>
+        <w:t>,</w:t>
+      </w:r>
+    </w:p>
+    <w:p>
+      <w:pPr>
+        <w:shd w:val="clear" w:color="auto" w:fill="1E1E1E"/>
+        <w:spacing w:after="0" w:line="270" w:lineRule="atLeast"/>
+        <w:rPr>
+          <w:rFonts w:ascii="Menlo" w:eastAsia="Times New Roman" w:hAnsi="Menlo" w:cs="Menlo"/>
+          <w:color w:val="D4D4D4"/>
+          <w:sz w:val="18"/>
+          <w:szCs w:val="18"/>
+        </w:rPr>
+      </w:pPr>
+      <w:r>
+        <w:rPr>
+          <w:rFonts w:ascii="Menlo" w:eastAsia="Times New Roman" w:hAnsi="Menlo" w:cs="Menlo"/>
+          <w:color w:val="D4D4D4"/>
+          <w:sz w:val="18"/>
+          <w:szCs w:val="18"/>
+        </w:rPr>
+        <w:t xml:space="preserve">      </w:t>
+      </w:r>
+      <w:r>
+        <w:rPr>
+          <w:rFonts w:ascii="Menlo" w:eastAsia="Times New Roman" w:hAnsi="Menlo" w:cs="Menlo"/>
+          <w:color w:val="9CDCFE"/>
+          <w:sz w:val="18"/>
+          <w:szCs w:val="18"/>
+        </w:rPr>
+        <w:t>"</w:t>
+      </w:r>
+      <w:proofErr w:type="spellStart"/>
+      <w:r>
+        <w:rPr>
+          <w:rFonts w:ascii="Menlo" w:eastAsia="Times New Roman" w:hAnsi="Menlo" w:cs="Menlo"/>
+          <w:color w:val="9CDCFE"/>
+          <w:sz w:val="18"/>
+          <w:szCs w:val="18"/>
+        </w:rPr>
+        <w:t>lastName</w:t>
+      </w:r>
+      <w:proofErr w:type="spellEnd"/>
+      <w:r>
+        <w:rPr>
+          <w:rFonts w:ascii="Menlo" w:eastAsia="Times New Roman" w:hAnsi="Menlo" w:cs="Menlo"/>
+          <w:color w:val="9CDCFE"/>
+          <w:sz w:val="18"/>
+          <w:szCs w:val="18"/>
+        </w:rPr>
+        <w:t>"</w:t>
+      </w:r>
+      <w:r>
+        <w:rPr>
+          <w:rFonts w:ascii="Menlo" w:eastAsia="Times New Roman" w:hAnsi="Menlo" w:cs="Menlo"/>
+          <w:color w:val="D4D4D4"/>
+          <w:sz w:val="18"/>
+          <w:szCs w:val="18"/>
+        </w:rPr>
+        <w:t xml:space="preserve">: </w:t>
+      </w:r>
+      <w:r>
+        <w:rPr>
+          <w:rFonts w:ascii="Menlo" w:eastAsia="Times New Roman" w:hAnsi="Menlo" w:cs="Menlo"/>
+          <w:color w:val="CE9178"/>
+          <w:sz w:val="18"/>
+          <w:szCs w:val="18"/>
+        </w:rPr>
+        <w:t>"Doe"</w:t>
+      </w:r>
+      <w:r>
+        <w:rPr>
+          <w:rFonts w:ascii="Menlo" w:eastAsia="Times New Roman" w:hAnsi="Menlo" w:cs="Menlo"/>
+          <w:color w:val="D4D4D4"/>
+          <w:sz w:val="18"/>
+          <w:szCs w:val="18"/>
+        </w:rPr>
+        <w:t>,</w:t>
+      </w:r>
+    </w:p>
+    <w:p>
+      <w:pPr>
+        <w:shd w:val="clear" w:color="auto" w:fill="1E1E1E"/>
+        <w:spacing w:after="0" w:line="270" w:lineRule="atLeast"/>
+        <w:rPr>
+          <w:rFonts w:ascii="Menlo" w:eastAsia="Times New Roman" w:hAnsi="Menlo" w:cs="Menlo"/>
+          <w:color w:val="D4D4D4"/>
+          <w:sz w:val="18"/>
+          <w:szCs w:val="18"/>
+        </w:rPr>
+      </w:pPr>
+      <w:r>
+        <w:rPr>
+          <w:rFonts w:ascii="Menlo" w:eastAsia="Times New Roman" w:hAnsi="Menlo" w:cs="Menlo"/>
+          <w:color w:val="D4D4D4"/>
+          <w:sz w:val="18"/>
+          <w:szCs w:val="18"/>
+        </w:rPr>
+        <w:t xml:space="preserve">      </w:t>
+      </w:r>
+      <w:r>
+        <w:rPr>
+          <w:rFonts w:ascii="Menlo" w:eastAsia="Times New Roman" w:hAnsi="Menlo" w:cs="Menlo"/>
+          <w:color w:val="9CDCFE"/>
+          <w:sz w:val="18"/>
+          <w:szCs w:val="18"/>
+        </w:rPr>
+        <w:t>"</w:t>
+      </w:r>
+      <w:proofErr w:type="spellStart"/>
+      <w:r>
+        <w:rPr>
+          <w:rFonts w:ascii="Menlo" w:eastAsia="Times New Roman" w:hAnsi="Menlo" w:cs="Menlo"/>
+          <w:color w:val="9CDCFE"/>
+          <w:sz w:val="18"/>
+          <w:szCs w:val="18"/>
+        </w:rPr>
+        <w:t>dateOfBirth</w:t>
+      </w:r>
+      <w:proofErr w:type="spellEnd"/>
+      <w:r>
+        <w:rPr>
+          <w:rFonts w:ascii="Menlo" w:eastAsia="Times New Roman" w:hAnsi="Menlo" w:cs="Menlo"/>
+          <w:color w:val="9CDCFE"/>
+          <w:sz w:val="18"/>
+          <w:szCs w:val="18"/>
+        </w:rPr>
+        <w:t>"</w:t>
+      </w:r>
+      <w:r>
+        <w:rPr>
+          <w:rFonts w:ascii="Menlo" w:eastAsia="Times New Roman" w:hAnsi="Menlo" w:cs="Menlo"/>
+          <w:color w:val="D4D4D4"/>
+          <w:sz w:val="18"/>
+          <w:szCs w:val="18"/>
+        </w:rPr>
+        <w:t xml:space="preserve">: </w:t>
+      </w:r>
+      <w:r>
+        <w:rPr>
+          <w:rFonts w:ascii="Menlo" w:eastAsia="Times New Roman" w:hAnsi="Menlo" w:cs="Menlo"/>
+          <w:color w:val="CE9178"/>
+          <w:sz w:val="18"/>
+          <w:szCs w:val="18"/>
+        </w:rPr>
+        <w:t>"01-01-1990"</w:t>
+      </w:r>
+      <w:r>
+        <w:rPr>
+          <w:rFonts w:ascii="Menlo" w:eastAsia="Times New Roman" w:hAnsi="Menlo" w:cs="Menlo"/>
+          <w:color w:val="D4D4D4"/>
+          <w:sz w:val="18"/>
+          <w:szCs w:val="18"/>
+        </w:rPr>
+        <w:t>,</w:t>
+      </w:r>
+    </w:p>
+    <w:p>
+      <w:pPr>
+        <w:shd w:val="clear" w:color="auto" w:fill="1E1E1E"/>
+        <w:spacing w:after="0" w:line="270" w:lineRule="atLeast"/>
+        <w:rPr>
+          <w:rFonts w:ascii="Menlo" w:eastAsia="Times New Roman" w:hAnsi="Menlo" w:cs="Menlo"/>
+          <w:color w:val="D4D4D4"/>
+          <w:sz w:val="18"/>
+          <w:szCs w:val="18"/>
+        </w:rPr>
+      </w:pPr>
+      <w:r>
+        <w:rPr>
+          <w:rFonts w:ascii="Menlo" w:eastAsia="Times New Roman" w:hAnsi="Menlo" w:cs="Menlo"/>
+          <w:color w:val="D4D4D4"/>
+          <w:sz w:val="18"/>
+          <w:szCs w:val="18"/>
+        </w:rPr>
+        <w:t xml:space="preserve">      </w:t>
+      </w:r>
+      <w:r>
+        <w:rPr>
+          <w:rFonts w:ascii="Menlo" w:eastAsia="Times New Roman" w:hAnsi="Menlo" w:cs="Menlo"/>
+          <w:color w:val="9CDCFE"/>
+          <w:sz w:val="18"/>
+          <w:szCs w:val="18"/>
+        </w:rPr>
+        <w:t>"username"</w:t>
+      </w:r>
+      <w:r>
+        <w:rPr>
+          <w:rFonts w:ascii="Menlo" w:eastAsia="Times New Roman" w:hAnsi="Menlo" w:cs="Menlo"/>
+          <w:color w:val="D4D4D4"/>
+          <w:sz w:val="18"/>
+          <w:szCs w:val="18"/>
+        </w:rPr>
+        <w:t xml:space="preserve">: </w:t>
+      </w:r>
+      <w:r>
+        <w:rPr>
+          <w:rFonts w:ascii="Menlo" w:eastAsia="Times New Roman" w:hAnsi="Menlo" w:cs="Menlo"/>
+          <w:color w:val="CE9178"/>
+          <w:sz w:val="18"/>
+          <w:szCs w:val="18"/>
+        </w:rPr>
+        <w:t>"</w:t>
+      </w:r>
+      <w:proofErr w:type="spellStart"/>
+      <w:r>
+        <w:rPr>
+          <w:rFonts w:ascii="Menlo" w:eastAsia="Times New Roman" w:hAnsi="Menlo" w:cs="Menlo"/>
+          <w:color w:val="CE9178"/>
+          <w:sz w:val="18"/>
+          <w:szCs w:val="18"/>
+        </w:rPr>
+        <w:t>johndoe</w:t>
+      </w:r>
+      <w:proofErr w:type="spellEnd"/>
+      <w:r>
+        <w:rPr>
+          <w:rFonts w:ascii="Menlo" w:eastAsia="Times New Roman" w:hAnsi="Menlo" w:cs="Menlo"/>
+          <w:color w:val="CE9178"/>
+          <w:sz w:val="18"/>
+          <w:szCs w:val="18"/>
+        </w:rPr>
+        <w:t>"</w:t>
+      </w:r>
+    </w:p>
+    <w:p>
+      <w:pPr>
+        <w:shd w:val="clear" w:color="auto" w:fill="1E1E1E"/>
+        <w:spacing w:after="0" w:line="270" w:lineRule="atLeast"/>
+        <w:rPr>
+          <w:rFonts w:ascii="Menlo" w:eastAsia="Times New Roman" w:hAnsi="Menlo" w:cs="Menlo"/>
+          <w:color w:val="D4D4D4"/>
+          <w:sz w:val="18"/>
+          <w:szCs w:val="18"/>
+        </w:rPr>
+      </w:pPr>
+      <w:r>
+        <w:rPr>
+          <w:rFonts w:ascii="Menlo" w:eastAsia="Times New Roman" w:hAnsi="Menlo" w:cs="Menlo"/>
+          <w:color w:val="D4D4D4"/>
+          <w:sz w:val="18"/>
+          <w:szCs w:val="18"/>
+        </w:rPr>
+        <w:t xml:space="preserve">    },</w:t>
+      </w:r>
+    </w:p>
+    <w:p>
+      <w:pPr>
+        <w:shd w:val="clear" w:color="auto" w:fill="1E1E1E"/>
+        <w:spacing w:after="0" w:line="270" w:lineRule="atLeast"/>
+        <w:rPr>
+          <w:rFonts w:ascii="Menlo" w:eastAsia="Times New Roman" w:hAnsi="Menlo" w:cs="Menlo"/>
+          <w:color w:val="D4D4D4"/>
+          <w:sz w:val="18"/>
+          <w:szCs w:val="18"/>
+        </w:rPr>
+      </w:pPr>
+      <w:r>
+        <w:rPr>
+          <w:rFonts w:ascii="Menlo" w:eastAsia="Times New Roman" w:hAnsi="Menlo" w:cs="Menlo"/>
+          <w:color w:val="D4D4D4"/>
+          <w:sz w:val="18"/>
+          <w:szCs w:val="18"/>
+        </w:rPr>
+        <w:t xml:space="preserve">    {</w:t>
+      </w:r>
+    </w:p>
+    <w:p>
+      <w:pPr>
+        <w:shd w:val="clear" w:color="auto" w:fill="1E1E1E"/>
+        <w:spacing w:after="0" w:line="270" w:lineRule="atLeast"/>
+        <w:rPr>
+          <w:rFonts w:ascii="Menlo" w:eastAsia="Times New Roman" w:hAnsi="Menlo" w:cs="Menlo"/>
+          <w:color w:val="D4D4D4"/>
+          <w:sz w:val="18"/>
+          <w:szCs w:val="18"/>
+        </w:rPr>
+      </w:pPr>
+      <w:r>
+        <w:rPr>
+          <w:rFonts w:ascii="Menlo" w:eastAsia="Times New Roman" w:hAnsi="Menlo" w:cs="Menlo"/>
+          <w:color w:val="D4D4D4"/>
+          <w:sz w:val="18"/>
+          <w:szCs w:val="18"/>
+        </w:rPr>
+        <w:t xml:space="preserve">      </w:t>
+      </w:r>
+      <w:r>
+        <w:rPr>
+          <w:rFonts w:ascii="Menlo" w:eastAsia="Times New Roman" w:hAnsi="Menlo" w:cs="Menlo"/>
+          <w:color w:val="9CDCFE"/>
+          <w:sz w:val="18"/>
+          <w:szCs w:val="18"/>
+        </w:rPr>
+        <w:t>"_id"</w:t>
+      </w:r>
+      <w:r>
+        <w:rPr>
+          <w:rFonts w:ascii="Menlo" w:eastAsia="Times New Roman" w:hAnsi="Menlo" w:cs="Menlo"/>
+          <w:color w:val="D4D4D4"/>
+          <w:sz w:val="18"/>
+          <w:szCs w:val="18"/>
+        </w:rPr>
+        <w:t xml:space="preserve">: </w:t>
+      </w:r>
+      <w:r>
+        <w:rPr>
+          <w:rFonts w:ascii="Menlo" w:eastAsia="Times New Roman" w:hAnsi="Menlo" w:cs="Menlo"/>
+          <w:color w:val="CE9178"/>
+          <w:sz w:val="18"/>
+          <w:szCs w:val="18"/>
+        </w:rPr>
+        <w:t>"2"</w:t>
+      </w:r>
+      <w:r>
+        <w:rPr>
+          <w:rFonts w:ascii="Menlo" w:eastAsia="Times New Roman" w:hAnsi="Menlo" w:cs="Menlo"/>
+          <w:color w:val="D4D4D4"/>
+          <w:sz w:val="18"/>
+          <w:szCs w:val="18"/>
+        </w:rPr>
+        <w:t>,</w:t>
+      </w:r>
+    </w:p>
+    <w:p>
+      <w:pPr>
+        <w:shd w:val="clear" w:color="auto" w:fill="1E1E1E"/>
+        <w:spacing w:after="0" w:line="270" w:lineRule="atLeast"/>
+        <w:rPr>
+          <w:rFonts w:ascii="Menlo" w:eastAsia="Times New Roman" w:hAnsi="Menlo" w:cs="Menlo"/>
+          <w:color w:val="D4D4D4"/>
+          <w:sz w:val="18"/>
+          <w:szCs w:val="18"/>
+        </w:rPr>
+      </w:pPr>
+      <w:r>
+        <w:rPr>
+          <w:rFonts w:ascii="Menlo" w:eastAsia="Times New Roman" w:hAnsi="Menlo" w:cs="Menlo"/>
+          <w:color w:val="D4D4D4"/>
+          <w:sz w:val="18"/>
+          <w:szCs w:val="18"/>
+        </w:rPr>
+        <w:t xml:space="preserve">      </w:t>
+      </w:r>
+      <w:r>
+        <w:rPr>
+          <w:rFonts w:ascii="Menlo" w:eastAsia="Times New Roman" w:hAnsi="Menlo" w:cs="Menlo"/>
+          <w:color w:val="9CDCFE"/>
+          <w:sz w:val="18"/>
+          <w:szCs w:val="18"/>
+        </w:rPr>
+        <w:t>"</w:t>
+      </w:r>
+      <w:proofErr w:type="spellStart"/>
+      <w:r>
+        <w:rPr>
+          <w:rFonts w:ascii="Menlo" w:eastAsia="Times New Roman" w:hAnsi="Menlo" w:cs="Menlo"/>
+          <w:color w:val="9CDCFE"/>
+          <w:sz w:val="18"/>
+          <w:szCs w:val="18"/>
+        </w:rPr>
+        <w:t>firstName</w:t>
+      </w:r>
+      <w:proofErr w:type="spellEnd"/>
+      <w:r>
+        <w:rPr>
+          <w:rFonts w:ascii="Menlo" w:eastAsia="Times New Roman" w:hAnsi="Menlo" w:cs="Menlo"/>
+          <w:color w:val="9CDCFE"/>
+          <w:sz w:val="18"/>
+          <w:szCs w:val="18"/>
+        </w:rPr>
+        <w:t>"</w:t>
+      </w:r>
+      <w:r>
+        <w:rPr>
+          <w:rFonts w:ascii="Menlo" w:eastAsia="Times New Roman" w:hAnsi="Menlo" w:cs="Menlo"/>
+          <w:color w:val="D4D4D4"/>
+          <w:sz w:val="18"/>
+          <w:szCs w:val="18"/>
+        </w:rPr>
+        <w:t xml:space="preserve">: </w:t>
+      </w:r>
+      <w:r>
+        <w:rPr>
+          <w:rFonts w:ascii="Menlo" w:eastAsia="Times New Roman" w:hAnsi="Menlo" w:cs="Menlo"/>
+          <w:color w:val="CE9178"/>
+          <w:sz w:val="18"/>
+          <w:szCs w:val="18"/>
+        </w:rPr>
+        <w:t>"Jane"</w:t>
+      </w:r>
+      <w:r>
+        <w:rPr>
+          <w:rFonts w:ascii="Menlo" w:eastAsia="Times New Roman" w:hAnsi="Menlo" w:cs="Menlo"/>
+          <w:color w:val="D4D4D4"/>
+          <w:sz w:val="18"/>
+          <w:szCs w:val="18"/>
+        </w:rPr>
+        <w:t>,</w:t>
+      </w:r>
+    </w:p>
+    <w:p>
+      <w:pPr>
+        <w:shd w:val="clear" w:color="auto" w:fill="1E1E1E"/>
+        <w:spacing w:after="0" w:line="270" w:lineRule="atLeast"/>
+        <w:rPr>
+          <w:rFonts w:ascii="Menlo" w:eastAsia="Times New Roman" w:hAnsi="Menlo" w:cs="Menlo"/>
+          <w:color w:val="D4D4D4"/>
+          <w:sz w:val="18"/>
+          <w:szCs w:val="18"/>
+        </w:rPr>
+      </w:pPr>
+      <w:r>
+        <w:rPr>
+          <w:rFonts w:ascii="Menlo" w:eastAsia="Times New Roman" w:hAnsi="Menlo" w:cs="Menlo"/>
+          <w:color w:val="D4D4D4"/>
+          <w:sz w:val="18"/>
+          <w:szCs w:val="18"/>
+        </w:rPr>
+        <w:t xml:space="preserve">      </w:t>
+      </w:r>
+      <w:r>
+        <w:rPr>
+          <w:rFonts w:ascii="Menlo" w:eastAsia="Times New Roman" w:hAnsi="Menlo" w:cs="Menlo"/>
+          <w:color w:val="9CDCFE"/>
+          <w:sz w:val="18"/>
+          <w:szCs w:val="18"/>
+        </w:rPr>
+        <w:t>"</w:t>
+      </w:r>
+      <w:proofErr w:type="spellStart"/>
+      <w:r>
+        <w:rPr>
+          <w:rFonts w:ascii="Menlo" w:eastAsia="Times New Roman" w:hAnsi="Menlo" w:cs="Menlo"/>
+          <w:color w:val="9CDCFE"/>
+          <w:sz w:val="18"/>
+          <w:szCs w:val="18"/>
+        </w:rPr>
+        <w:t>lastName</w:t>
+      </w:r>
+      <w:proofErr w:type="spellEnd"/>
+      <w:r>
+        <w:rPr>
+          <w:rFonts w:ascii="Menlo" w:eastAsia="Times New Roman" w:hAnsi="Menlo" w:cs="Menlo"/>
+          <w:color w:val="9CDCFE"/>
+          <w:sz w:val="18"/>
+          <w:szCs w:val="18"/>
+        </w:rPr>
+        <w:t>"</w:t>
+      </w:r>
+      <w:r>
+        <w:rPr>
+          <w:rFonts w:ascii="Menlo" w:eastAsia="Times New Roman" w:hAnsi="Menlo" w:cs="Menlo"/>
+          <w:color w:val="D4D4D4"/>
+          <w:sz w:val="18"/>
+          <w:szCs w:val="18"/>
+        </w:rPr>
+        <w:t xml:space="preserve">: </w:t>
+      </w:r>
+      <w:r>
+        <w:rPr>
+          <w:rFonts w:ascii="Menlo" w:eastAsia="Times New Roman" w:hAnsi="Menlo" w:cs="Menlo"/>
+          <w:color w:val="CE9178"/>
+          <w:sz w:val="18"/>
+          <w:szCs w:val="18"/>
+        </w:rPr>
+        <w:t>"Smith"</w:t>
+      </w:r>
+      <w:r>
+        <w:rPr>
+          <w:rFonts w:ascii="Menlo" w:eastAsia="Times New Roman" w:hAnsi="Menlo" w:cs="Menlo"/>
+          <w:color w:val="D4D4D4"/>
+          <w:sz w:val="18"/>
+          <w:szCs w:val="18"/>
+        </w:rPr>
+        <w:t>,</w:t>
+      </w:r>
+    </w:p>
+    <w:p>
+      <w:pPr>
+        <w:shd w:val="clear" w:color="auto" w:fill="1E1E1E"/>
+        <w:spacing w:after="0" w:line="270" w:lineRule="atLeast"/>
+        <w:rPr>
+          <w:rFonts w:ascii="Menlo" w:eastAsia="Times New Roman" w:hAnsi="Menlo" w:cs="Menlo"/>
+          <w:color w:val="D4D4D4"/>
+          <w:sz w:val="18"/>
+          <w:szCs w:val="18"/>
+        </w:rPr>
+      </w:pPr>
+      <w:r>
+        <w:rPr>
+          <w:rFonts w:ascii="Menlo" w:eastAsia="Times New Roman" w:hAnsi="Menlo" w:cs="Menlo"/>
+          <w:color w:val="D4D4D4"/>
+          <w:sz w:val="18"/>
+          <w:szCs w:val="18"/>
+        </w:rPr>
+        <w:t xml:space="preserve">      </w:t>
+      </w:r>
+      <w:r>
+        <w:rPr>
+          <w:rFonts w:ascii="Menlo" w:eastAsia="Times New Roman" w:hAnsi="Menlo" w:cs="Menlo"/>
+          <w:color w:val="9CDCFE"/>
+          <w:sz w:val="18"/>
+          <w:szCs w:val="18"/>
+        </w:rPr>
+        <w:t>"</w:t>
+      </w:r>
+      <w:proofErr w:type="spellStart"/>
+      <w:r>
+        <w:rPr>
+          <w:rFonts w:ascii="Menlo" w:eastAsia="Times New Roman" w:hAnsi="Menlo" w:cs="Menlo"/>
+          <w:color w:val="9CDCFE"/>
+          <w:sz w:val="18"/>
+          <w:szCs w:val="18"/>
+        </w:rPr>
+        <w:t>dateOfBirth</w:t>
+      </w:r>
+      <w:proofErr w:type="spellEnd"/>
+      <w:r>
+        <w:rPr>
+          <w:rFonts w:ascii="Menlo" w:eastAsia="Times New Roman" w:hAnsi="Menlo" w:cs="Menlo"/>
+          <w:color w:val="9CDCFE"/>
+          <w:sz w:val="18"/>
+          <w:szCs w:val="18"/>
+        </w:rPr>
+        <w:t>"</w:t>
+      </w:r>
+      <w:r>
+        <w:rPr>
+          <w:rFonts w:ascii="Menlo" w:eastAsia="Times New Roman" w:hAnsi="Menlo" w:cs="Menlo"/>
+          <w:color w:val="D4D4D4"/>
+          <w:sz w:val="18"/>
+          <w:szCs w:val="18"/>
+        </w:rPr>
+        <w:t xml:space="preserve">: </w:t>
+      </w:r>
+      <w:r>
+        <w:rPr>
+          <w:rFonts w:ascii="Menlo" w:eastAsia="Times New Roman" w:hAnsi="Menlo" w:cs="Menlo"/>
+          <w:color w:val="CE9178"/>
+          <w:sz w:val="18"/>
+          <w:szCs w:val="18"/>
+        </w:rPr>
+        <w:t>"05-12-1985"</w:t>
+      </w:r>
+      <w:r>
+        <w:rPr>
+          <w:rFonts w:ascii="Menlo" w:eastAsia="Times New Roman" w:hAnsi="Menlo" w:cs="Menlo"/>
+          <w:color w:val="D4D4D4"/>
+          <w:sz w:val="18"/>
+          <w:szCs w:val="18"/>
+        </w:rPr>
+        <w:t>,</w:t>
+      </w:r>
+    </w:p>
+    <w:p>
+      <w:pPr>
+        <w:shd w:val="clear" w:color="auto" w:fill="1E1E1E"/>
+        <w:spacing w:after="0" w:line="270" w:lineRule="atLeast"/>
+        <w:rPr>
+          <w:rFonts w:ascii="Menlo" w:eastAsia="Times New Roman" w:hAnsi="Menlo" w:cs="Menlo"/>
+          <w:color w:val="D4D4D4"/>
+          <w:sz w:val="18"/>
+          <w:szCs w:val="18"/>
+        </w:rPr>
+      </w:pPr>
+      <w:r>
+        <w:rPr>
+          <w:rFonts w:ascii="Menlo" w:eastAsia="Times New Roman" w:hAnsi="Menlo" w:cs="Menlo"/>
+          <w:color w:val="D4D4D4"/>
+          <w:sz w:val="18"/>
+          <w:szCs w:val="18"/>
+        </w:rPr>
+        <w:t xml:space="preserve">      </w:t>
+      </w:r>
+      <w:r>
+        <w:rPr>
+          <w:rFonts w:ascii="Menlo" w:eastAsia="Times New Roman" w:hAnsi="Menlo" w:cs="Menlo"/>
+          <w:color w:val="9CDCFE"/>
+          <w:sz w:val="18"/>
+          <w:szCs w:val="18"/>
+        </w:rPr>
+        <w:t>"username"</w:t>
+      </w:r>
+      <w:r>
+        <w:rPr>
+          <w:rFonts w:ascii="Menlo" w:eastAsia="Times New Roman" w:hAnsi="Menlo" w:cs="Menlo"/>
+          <w:color w:val="D4D4D4"/>
+          <w:sz w:val="18"/>
+          <w:szCs w:val="18"/>
+        </w:rPr>
+        <w:t xml:space="preserve">: </w:t>
+      </w:r>
+      <w:r>
+        <w:rPr>
+          <w:rFonts w:ascii="Menlo" w:eastAsia="Times New Roman" w:hAnsi="Menlo" w:cs="Menlo"/>
+          <w:color w:val="CE9178"/>
+          <w:sz w:val="18"/>
+          <w:szCs w:val="18"/>
+        </w:rPr>
+        <w:t>"</w:t>
+      </w:r>
+      <w:proofErr w:type="spellStart"/>
+      <w:r>
+        <w:rPr>
+          <w:rFonts w:ascii="Menlo" w:eastAsia="Times New Roman" w:hAnsi="Menlo" w:cs="Menlo"/>
+          <w:color w:val="CE9178"/>
+          <w:sz w:val="18"/>
+          <w:szCs w:val="18"/>
+        </w:rPr>
+        <w:t>janesmith</w:t>
+      </w:r>
+      <w:proofErr w:type="spellEnd"/>
+      <w:r>
+        <w:rPr>
+          <w:rFonts w:ascii="Menlo" w:eastAsia="Times New Roman" w:hAnsi="Menlo" w:cs="Menlo"/>
+          <w:color w:val="CE9178"/>
+          <w:sz w:val="18"/>
+          <w:szCs w:val="18"/>
+        </w:rPr>
+        <w:t>"</w:t>
+      </w:r>
+    </w:p>
+    <w:p>
+      <w:pPr>
+        <w:shd w:val="clear" w:color="auto" w:fill="1E1E1E"/>
+        <w:spacing w:after="0" w:line="270" w:lineRule="atLeast"/>
+        <w:rPr>
+          <w:rFonts w:ascii="Menlo" w:eastAsia="Times New Roman" w:hAnsi="Menlo" w:cs="Menlo"/>
+          <w:color w:val="D4D4D4"/>
+          <w:sz w:val="18"/>
+          <w:szCs w:val="18"/>
+        </w:rPr>
+      </w:pPr>
+      <w:r>
+        <w:rPr>
+          <w:rFonts w:ascii="Menlo" w:eastAsia="Times New Roman" w:hAnsi="Menlo" w:cs="Menlo"/>
+          <w:color w:val="D4D4D4"/>
+          <w:sz w:val="18"/>
+          <w:szCs w:val="18"/>
+        </w:rPr>
+        <w:t xml:space="preserve">    }</w:t>
+      </w:r>
+    </w:p>
+    <w:p>
+      <w:pPr>
+        <w:shd w:val="clear" w:color="auto" w:fill="1E1E1E"/>
+        <w:spacing w:after="0" w:line="270" w:lineRule="atLeast"/>
+        <w:rPr>
+          <w:rFonts w:ascii="Menlo" w:eastAsia="Times New Roman" w:hAnsi="Menlo" w:cs="Menlo"/>
+          <w:color w:val="D4D4D4"/>
+          <w:sz w:val="18"/>
+          <w:szCs w:val="18"/>
+        </w:rPr>
+      </w:pPr>
+      <w:r>
+        <w:rPr>
+          <w:rFonts w:ascii="Menlo" w:eastAsia="Times New Roman" w:hAnsi="Menlo" w:cs="Menlo"/>
+          <w:color w:val="D4D4D4"/>
+          <w:sz w:val="18"/>
+          <w:szCs w:val="18"/>
+        </w:rPr>
+        <w:t xml:space="preserve">  ],</w:t>
+      </w:r>
+    </w:p>
+    <w:p>
+      <w:pPr>
+        <w:shd w:val="clear" w:color="auto" w:fill="1E1E1E"/>
+        <w:spacing w:after="0" w:line="270" w:lineRule="atLeast"/>
+        <w:rPr>
+          <w:rFonts w:ascii="Menlo" w:eastAsia="Times New Roman" w:hAnsi="Menlo" w:cs="Menlo"/>
+          <w:color w:val="D4D4D4"/>
+          <w:sz w:val="18"/>
+          <w:szCs w:val="18"/>
+        </w:rPr>
+      </w:pPr>
+      <w:r>
+        <w:rPr>
+          <w:rFonts w:ascii="Menlo" w:eastAsia="Times New Roman" w:hAnsi="Menlo" w:cs="Menlo"/>
+          <w:color w:val="D4D4D4"/>
+          <w:sz w:val="18"/>
+          <w:szCs w:val="18"/>
+        </w:rPr>
+        <w:t xml:space="preserve">  </w:t>
+      </w:r>
+      <w:r>
+        <w:rPr>
+          <w:rFonts w:ascii="Menlo" w:eastAsia="Times New Roman" w:hAnsi="Menlo" w:cs="Menlo"/>
+          <w:color w:val="9CDCFE"/>
+          <w:sz w:val="18"/>
+          <w:szCs w:val="18"/>
+        </w:rPr>
+        <w:t>"INVOICE"</w:t>
+      </w:r>
+      <w:r>
+        <w:rPr>
+          <w:rFonts w:ascii="Menlo" w:eastAsia="Times New Roman" w:hAnsi="Menlo" w:cs="Menlo"/>
+          <w:color w:val="D4D4D4"/>
+          <w:sz w:val="18"/>
+          <w:szCs w:val="18"/>
+        </w:rPr>
+        <w:t>: [</w:t>
+      </w:r>
+    </w:p>
+    <w:p>
+      <w:pPr>
+        <w:shd w:val="clear" w:color="auto" w:fill="1E1E1E"/>
+        <w:spacing w:after="0" w:line="270" w:lineRule="atLeast"/>
+        <w:rPr>
+          <w:rFonts w:ascii="Menlo" w:eastAsia="Times New Roman" w:hAnsi="Menlo" w:cs="Menlo"/>
+          <w:color w:val="D4D4D4"/>
+          <w:sz w:val="18"/>
+          <w:szCs w:val="18"/>
+        </w:rPr>
+      </w:pPr>
+      <w:r>
+        <w:rPr>
+          <w:rFonts w:ascii="Menlo" w:eastAsia="Times New Roman" w:hAnsi="Menlo" w:cs="Menlo"/>
+          <w:color w:val="D4D4D4"/>
+          <w:sz w:val="18"/>
+          <w:szCs w:val="18"/>
+        </w:rPr>
+        <w:t xml:space="preserve">    {</w:t>
+      </w:r>
+    </w:p>
+    <w:p>
+      <w:pPr>
+        <w:shd w:val="clear" w:color="auto" w:fill="1E1E1E"/>
+        <w:spacing w:after="0" w:line="270" w:lineRule="atLeast"/>
+        <w:rPr>
+          <w:rFonts w:ascii="Menlo" w:eastAsia="Times New Roman" w:hAnsi="Menlo" w:cs="Menlo"/>
+          <w:color w:val="D4D4D4"/>
+          <w:sz w:val="18"/>
+          <w:szCs w:val="18"/>
+        </w:rPr>
+      </w:pPr>
+      <w:r>
+        <w:rPr>
+          <w:rFonts w:ascii="Menlo" w:eastAsia="Times New Roman" w:hAnsi="Menlo" w:cs="Menlo"/>
+          <w:color w:val="D4D4D4"/>
+          <w:sz w:val="18"/>
+          <w:szCs w:val="18"/>
+        </w:rPr>
+        <w:t xml:space="preserve">      </w:t>
+      </w:r>
+      <w:r>
+        <w:rPr>
+          <w:rFonts w:ascii="Menlo" w:eastAsia="Times New Roman" w:hAnsi="Menlo" w:cs="Menlo"/>
+          <w:color w:val="9CDCFE"/>
+          <w:sz w:val="18"/>
+          <w:szCs w:val="18"/>
+        </w:rPr>
+        <w:t>"_id"</w:t>
+      </w:r>
+      <w:r>
+        <w:rPr>
+          <w:rFonts w:ascii="Menlo" w:eastAsia="Times New Roman" w:hAnsi="Menlo" w:cs="Menlo"/>
+          <w:color w:val="D4D4D4"/>
+          <w:sz w:val="18"/>
+          <w:szCs w:val="18"/>
+        </w:rPr>
+        <w:t xml:space="preserve">: </w:t>
+      </w:r>
+      <w:r>
+        <w:rPr>
+          <w:rFonts w:ascii="Menlo" w:eastAsia="Times New Roman" w:hAnsi="Menlo" w:cs="Menlo"/>
+          <w:color w:val="CE9178"/>
+          <w:sz w:val="18"/>
+          <w:szCs w:val="18"/>
+        </w:rPr>
+        <w:t>"100"</w:t>
+      </w:r>
+      <w:r>
+        <w:rPr>
+          <w:rFonts w:ascii="Menlo" w:eastAsia="Times New Roman" w:hAnsi="Menlo" w:cs="Menlo"/>
+          <w:color w:val="D4D4D4"/>
+          <w:sz w:val="18"/>
+          <w:szCs w:val="18"/>
+        </w:rPr>
+        <w:t>,</w:t>
+      </w:r>
+    </w:p>
+    <w:p>
+      <w:pPr>
+        <w:shd w:val="clear" w:color="auto" w:fill="1E1E1E"/>
+        <w:spacing w:after="0" w:line="270" w:lineRule="atLeast"/>
+        <w:rPr>
+          <w:rFonts w:ascii="Menlo" w:eastAsia="Times New Roman" w:hAnsi="Menlo" w:cs="Menlo"/>
+          <w:color w:val="D4D4D4"/>
+          <w:sz w:val="18"/>
+          <w:szCs w:val="18"/>
+        </w:rPr>
+      </w:pPr>
+      <w:r>
+        <w:rPr>
+          <w:rFonts w:ascii="Menlo" w:eastAsia="Times New Roman" w:hAnsi="Menlo" w:cs="Menlo"/>
+          <w:color w:val="D4D4D4"/>
+          <w:sz w:val="18"/>
+          <w:szCs w:val="18"/>
+        </w:rPr>
+        <w:t xml:space="preserve">      </w:t>
+      </w:r>
+      <w:r>
+        <w:rPr>
+          <w:rFonts w:ascii="Menlo" w:eastAsia="Times New Roman" w:hAnsi="Menlo" w:cs="Menlo"/>
+          <w:color w:val="9CDCFE"/>
+          <w:sz w:val="18"/>
+          <w:szCs w:val="18"/>
+        </w:rPr>
+        <w:t>"</w:t>
+      </w:r>
+      <w:proofErr w:type="spellStart"/>
+      <w:r>
+        <w:rPr>
+          <w:rFonts w:ascii="Menlo" w:eastAsia="Times New Roman" w:hAnsi="Menlo" w:cs="Menlo"/>
+          <w:color w:val="9CDCFE"/>
+          <w:sz w:val="18"/>
+          <w:szCs w:val="18"/>
+        </w:rPr>
+        <w:t>createDate</w:t>
+      </w:r>
+      <w:proofErr w:type="spellEnd"/>
+      <w:r>
+        <w:rPr>
+          <w:rFonts w:ascii="Menlo" w:eastAsia="Times New Roman" w:hAnsi="Menlo" w:cs="Menlo"/>
+          <w:color w:val="9CDCFE"/>
+          <w:sz w:val="18"/>
+          <w:szCs w:val="18"/>
+        </w:rPr>
+        <w:t>"</w:t>
+      </w:r>
+      <w:r>
+        <w:rPr>
+          <w:rFonts w:ascii="Menlo" w:eastAsia="Times New Roman" w:hAnsi="Menlo" w:cs="Menlo"/>
+          <w:color w:val="D4D4D4"/>
+          <w:sz w:val="18"/>
+          <w:szCs w:val="18"/>
+        </w:rPr>
+        <w:t xml:space="preserve">: </w:t>
+      </w:r>
+      <w:r>
+        <w:rPr>
+          <w:rFonts w:ascii="Menlo" w:eastAsia="Times New Roman" w:hAnsi="Menlo" w:cs="Menlo"/>
+          <w:color w:val="CE9178"/>
+          <w:sz w:val="18"/>
+          <w:szCs w:val="18"/>
+        </w:rPr>
+        <w:t>"2022-02-01"</w:t>
+      </w:r>
+      <w:r>
+        <w:rPr>
+          <w:rFonts w:ascii="Menlo" w:eastAsia="Times New Roman" w:hAnsi="Menlo" w:cs="Menlo"/>
+          <w:color w:val="D4D4D4"/>
+          <w:sz w:val="18"/>
+          <w:szCs w:val="18"/>
+        </w:rPr>
+        <w:t>,</w:t>
+      </w:r>
+    </w:p>
+    <w:p>
+      <w:pPr>
+        <w:shd w:val="clear" w:color="auto" w:fill="1E1E1E"/>
+        <w:spacing w:after="0" w:line="270" w:lineRule="atLeast"/>
+        <w:rPr>
+          <w:rFonts w:ascii="Menlo" w:eastAsia="Times New Roman" w:hAnsi="Menlo" w:cs="Menlo"/>
+          <w:color w:val="D4D4D4"/>
+          <w:sz w:val="18"/>
+          <w:szCs w:val="18"/>
+        </w:rPr>
+      </w:pPr>
+      <w:r>
+        <w:rPr>
+          <w:rFonts w:ascii="Menlo" w:eastAsia="Times New Roman" w:hAnsi="Menlo" w:cs="Menlo"/>
+          <w:color w:val="D4D4D4"/>
+          <w:sz w:val="18"/>
+          <w:szCs w:val="18"/>
+        </w:rPr>
+        <w:t xml:space="preserve">      </w:t>
+      </w:r>
+      <w:r>
+        <w:rPr>
+          <w:rFonts w:ascii="Menlo" w:eastAsia="Times New Roman" w:hAnsi="Menlo" w:cs="Menlo"/>
+          <w:color w:val="9CDCFE"/>
+          <w:sz w:val="18"/>
+          <w:szCs w:val="18"/>
+        </w:rPr>
+        <w:t>"</w:t>
+      </w:r>
+      <w:proofErr w:type="spellStart"/>
+      <w:r>
+        <w:rPr>
+          <w:rFonts w:ascii="Menlo" w:eastAsia="Times New Roman" w:hAnsi="Menlo" w:cs="Menlo"/>
+          <w:color w:val="9CDCFE"/>
+          <w:sz w:val="18"/>
+          <w:szCs w:val="18"/>
+        </w:rPr>
+        <w:t>shipDate</w:t>
+      </w:r>
+      <w:proofErr w:type="spellEnd"/>
+      <w:r>
+        <w:rPr>
+          <w:rFonts w:ascii="Menlo" w:eastAsia="Times New Roman" w:hAnsi="Menlo" w:cs="Menlo"/>
+          <w:color w:val="9CDCFE"/>
+          <w:sz w:val="18"/>
+          <w:szCs w:val="18"/>
+        </w:rPr>
+        <w:t>"</w:t>
+      </w:r>
+      <w:r>
+        <w:rPr>
+          <w:rFonts w:ascii="Menlo" w:eastAsia="Times New Roman" w:hAnsi="Menlo" w:cs="Menlo"/>
+          <w:color w:val="D4D4D4"/>
+          <w:sz w:val="18"/>
+          <w:szCs w:val="18"/>
+        </w:rPr>
+        <w:t xml:space="preserve">: </w:t>
+      </w:r>
+      <w:r>
+        <w:rPr>
+          <w:rFonts w:ascii="Menlo" w:eastAsia="Times New Roman" w:hAnsi="Menlo" w:cs="Menlo"/>
+          <w:color w:val="CE9178"/>
+          <w:sz w:val="18"/>
+          <w:szCs w:val="18"/>
+        </w:rPr>
+        <w:t>"2022-02-03"</w:t>
+      </w:r>
+      <w:r>
+        <w:rPr>
+          <w:rFonts w:ascii="Menlo" w:eastAsia="Times New Roman" w:hAnsi="Menlo" w:cs="Menlo"/>
+          <w:color w:val="D4D4D4"/>
+          <w:sz w:val="18"/>
+          <w:szCs w:val="18"/>
+        </w:rPr>
+        <w:t>,</w:t>
+      </w:r>
+    </w:p>
+    <w:p>
+      <w:pPr>
+        <w:shd w:val="clear" w:color="auto" w:fill="1E1E1E"/>
+        <w:spacing w:after="0" w:line="270" w:lineRule="atLeast"/>
+        <w:rPr>
+          <w:rFonts w:ascii="Menlo" w:eastAsia="Times New Roman" w:hAnsi="Menlo" w:cs="Menlo"/>
+          <w:color w:val="D4D4D4"/>
+          <w:sz w:val="18"/>
+          <w:szCs w:val="18"/>
+        </w:rPr>
+      </w:pPr>
+      <w:r>
+        <w:rPr>
+          <w:rFonts w:ascii="Menlo" w:eastAsia="Times New Roman" w:hAnsi="Menlo" w:cs="Menlo"/>
+          <w:color w:val="D4D4D4"/>
+          <w:sz w:val="18"/>
+          <w:szCs w:val="18"/>
+        </w:rPr>
+        <w:t xml:space="preserve">      </w:t>
+      </w:r>
+      <w:r>
+        <w:rPr>
+          <w:rFonts w:ascii="Menlo" w:eastAsia="Times New Roman" w:hAnsi="Menlo" w:cs="Menlo"/>
+          <w:color w:val="9CDCFE"/>
+          <w:sz w:val="18"/>
+          <w:szCs w:val="18"/>
+        </w:rPr>
+        <w:t>"subtotal"</w:t>
+      </w:r>
+      <w:r>
+        <w:rPr>
+          <w:rFonts w:ascii="Menlo" w:eastAsia="Times New Roman" w:hAnsi="Menlo" w:cs="Menlo"/>
+          <w:color w:val="D4D4D4"/>
+          <w:sz w:val="18"/>
+          <w:szCs w:val="18"/>
+        </w:rPr>
+        <w:t xml:space="preserve">: </w:t>
+      </w:r>
+      <w:r>
+        <w:rPr>
+          <w:rFonts w:ascii="Menlo" w:eastAsia="Times New Roman" w:hAnsi="Menlo" w:cs="Menlo"/>
+          <w:color w:val="B5CEA8"/>
+          <w:sz w:val="18"/>
+          <w:szCs w:val="18"/>
+        </w:rPr>
+        <w:t>50.0</w:t>
+      </w:r>
+    </w:p>
+    <w:p>
+      <w:pPr>
+        <w:shd w:val="clear" w:color="auto" w:fill="1E1E1E"/>
+        <w:spacing w:after="0" w:line="270" w:lineRule="atLeast"/>
+        <w:rPr>
+          <w:rFonts w:ascii="Menlo" w:eastAsia="Times New Roman" w:hAnsi="Menlo" w:cs="Menlo"/>
+          <w:color w:val="D4D4D4"/>
+          <w:sz w:val="18"/>
+          <w:szCs w:val="18"/>
+        </w:rPr>
+      </w:pPr>
+      <w:r>
+        <w:rPr>
+          <w:rFonts w:ascii="Menlo" w:eastAsia="Times New Roman" w:hAnsi="Menlo" w:cs="Menlo"/>
+          <w:color w:val="D4D4D4"/>
+          <w:sz w:val="18"/>
+          <w:szCs w:val="18"/>
+        </w:rPr>
+        <w:t xml:space="preserve">    },</w:t>
+      </w:r>
+    </w:p>
+    <w:p>
+      <w:pPr>
+        <w:shd w:val="clear" w:color="auto" w:fill="1E1E1E"/>
+        <w:spacing w:after="0" w:line="270" w:lineRule="atLeast"/>
+        <w:rPr>
+          <w:rFonts w:ascii="Menlo" w:eastAsia="Times New Roman" w:hAnsi="Menlo" w:cs="Menlo"/>
+          <w:color w:val="D4D4D4"/>
+          <w:sz w:val="18"/>
+          <w:szCs w:val="18"/>
+        </w:rPr>
+      </w:pPr>
+      <w:r>
+        <w:rPr>
+          <w:rFonts w:ascii="Menlo" w:eastAsia="Times New Roman" w:hAnsi="Menlo" w:cs="Menlo"/>
+          <w:color w:val="D4D4D4"/>
+          <w:sz w:val="18"/>
+          <w:szCs w:val="18"/>
+        </w:rPr>
+        <w:t xml:space="preserve">    {</w:t>
+      </w:r>
+    </w:p>
+    <w:p>
+      <w:pPr>
+        <w:shd w:val="clear" w:color="auto" w:fill="1E1E1E"/>
+        <w:spacing w:after="0" w:line="270" w:lineRule="atLeast"/>
+        <w:rPr>
+          <w:rFonts w:ascii="Menlo" w:eastAsia="Times New Roman" w:hAnsi="Menlo" w:cs="Menlo"/>
+          <w:color w:val="D4D4D4"/>
+          <w:sz w:val="18"/>
+          <w:szCs w:val="18"/>
+        </w:rPr>
+      </w:pPr>
+      <w:r>
+        <w:rPr>
+          <w:rFonts w:ascii="Menlo" w:eastAsia="Times New Roman" w:hAnsi="Menlo" w:cs="Menlo"/>
+          <w:color w:val="D4D4D4"/>
+          <w:sz w:val="18"/>
+          <w:szCs w:val="18"/>
+        </w:rPr>
+        <w:t xml:space="preserve">      </w:t>
+      </w:r>
+      <w:r>
+        <w:rPr>
+          <w:rFonts w:ascii="Menlo" w:eastAsia="Times New Roman" w:hAnsi="Menlo" w:cs="Menlo"/>
+          <w:color w:val="9CDCFE"/>
+          <w:sz w:val="18"/>
+          <w:szCs w:val="18"/>
+        </w:rPr>
+        <w:t>"_id"</w:t>
+      </w:r>
+      <w:r>
+        <w:rPr>
+          <w:rFonts w:ascii="Menlo" w:eastAsia="Times New Roman" w:hAnsi="Menlo" w:cs="Menlo"/>
+          <w:color w:val="D4D4D4"/>
+          <w:sz w:val="18"/>
+          <w:szCs w:val="18"/>
+        </w:rPr>
+        <w:t xml:space="preserve">: </w:t>
+      </w:r>
+      <w:r>
+        <w:rPr>
+          <w:rFonts w:ascii="Menlo" w:eastAsia="Times New Roman" w:hAnsi="Menlo" w:cs="Menlo"/>
+          <w:color w:val="CE9178"/>
+          <w:sz w:val="18"/>
+          <w:szCs w:val="18"/>
+        </w:rPr>
+        <w:t>"101"</w:t>
+      </w:r>
+      <w:r>
+        <w:rPr>
+          <w:rFonts w:ascii="Menlo" w:eastAsia="Times New Roman" w:hAnsi="Menlo" w:cs="Menlo"/>
+          <w:color w:val="D4D4D4"/>
+          <w:sz w:val="18"/>
+          <w:szCs w:val="18"/>
+        </w:rPr>
+        <w:t>,</w:t>
+      </w:r>
+    </w:p>
+    <w:p>
+      <w:pPr>
+        <w:shd w:val="clear" w:color="auto" w:fill="1E1E1E"/>
+        <w:spacing w:after="0" w:line="270" w:lineRule="atLeast"/>
+        <w:rPr>
+          <w:rFonts w:ascii="Menlo" w:eastAsia="Times New Roman" w:hAnsi="Menlo" w:cs="Menlo"/>
+          <w:color w:val="D4D4D4"/>
+          <w:sz w:val="18"/>
+          <w:szCs w:val="18"/>
+        </w:rPr>
+      </w:pPr>
+      <w:r>
+        <w:rPr>
+          <w:rFonts w:ascii="Menlo" w:eastAsia="Times New Roman" w:hAnsi="Menlo" w:cs="Menlo"/>
+          <w:color w:val="D4D4D4"/>
+          <w:sz w:val="18"/>
+          <w:szCs w:val="18"/>
+        </w:rPr>
+        <w:t xml:space="preserve">      </w:t>
+      </w:r>
+      <w:r>
+        <w:rPr>
+          <w:rFonts w:ascii="Menlo" w:eastAsia="Times New Roman" w:hAnsi="Menlo" w:cs="Menlo"/>
+          <w:color w:val="9CDCFE"/>
+          <w:sz w:val="18"/>
+          <w:szCs w:val="18"/>
+        </w:rPr>
+        <w:t>"</w:t>
+      </w:r>
+      <w:proofErr w:type="spellStart"/>
+      <w:r>
+        <w:rPr>
+          <w:rFonts w:ascii="Menlo" w:eastAsia="Times New Roman" w:hAnsi="Menlo" w:cs="Menlo"/>
+          <w:color w:val="9CDCFE"/>
+          <w:sz w:val="18"/>
+          <w:szCs w:val="18"/>
+        </w:rPr>
+        <w:t>createDate</w:t>
+      </w:r>
+      <w:proofErr w:type="spellEnd"/>
+      <w:r>
+        <w:rPr>
+          <w:rFonts w:ascii="Menlo" w:eastAsia="Times New Roman" w:hAnsi="Menlo" w:cs="Menlo"/>
+          <w:color w:val="9CDCFE"/>
+          <w:sz w:val="18"/>
+          <w:szCs w:val="18"/>
+        </w:rPr>
+        <w:t>"</w:t>
+      </w:r>
+      <w:r>
+        <w:rPr>
+          <w:rFonts w:ascii="Menlo" w:eastAsia="Times New Roman" w:hAnsi="Menlo" w:cs="Menlo"/>
+          <w:color w:val="D4D4D4"/>
+          <w:sz w:val="18"/>
+          <w:szCs w:val="18"/>
+        </w:rPr>
+        <w:t xml:space="preserve">: </w:t>
+      </w:r>
+      <w:r>
+        <w:rPr>
+          <w:rFonts w:ascii="Menlo" w:eastAsia="Times New Roman" w:hAnsi="Menlo" w:cs="Menlo"/>
+          <w:color w:val="CE9178"/>
+          <w:sz w:val="18"/>
+          <w:szCs w:val="18"/>
+        </w:rPr>
+        <w:t>"2022-02-05"</w:t>
+      </w:r>
+      <w:r>
+        <w:rPr>
+          <w:rFonts w:ascii="Menlo" w:eastAsia="Times New Roman" w:hAnsi="Menlo" w:cs="Menlo"/>
+          <w:color w:val="D4D4D4"/>
+          <w:sz w:val="18"/>
+          <w:szCs w:val="18"/>
+        </w:rPr>
+        <w:t>,</w:t>
+      </w:r>
+    </w:p>
+    <w:p>
+      <w:pPr>
+        <w:shd w:val="clear" w:color="auto" w:fill="1E1E1E"/>
+        <w:spacing w:after="0" w:line="270" w:lineRule="atLeast"/>
+        <w:rPr>
+          <w:rFonts w:ascii="Menlo" w:eastAsia="Times New Roman" w:hAnsi="Menlo" w:cs="Menlo"/>
+          <w:color w:val="D4D4D4"/>
+          <w:sz w:val="18"/>
+          <w:szCs w:val="18"/>
+        </w:rPr>
+      </w:pPr>
+      <w:r>
+        <w:rPr>
+          <w:rFonts w:ascii="Menlo" w:eastAsia="Times New Roman" w:hAnsi="Menlo" w:cs="Menlo"/>
+          <w:color w:val="D4D4D4"/>
+          <w:sz w:val="18"/>
+          <w:szCs w:val="18"/>
+        </w:rPr>
+        <w:t xml:space="preserve">      </w:t>
+      </w:r>
+      <w:r>
+        <w:rPr>
+          <w:rFonts w:ascii="Menlo" w:eastAsia="Times New Roman" w:hAnsi="Menlo" w:cs="Menlo"/>
+          <w:color w:val="9CDCFE"/>
+          <w:sz w:val="18"/>
+          <w:szCs w:val="18"/>
+        </w:rPr>
+        <w:t>"</w:t>
+      </w:r>
+      <w:proofErr w:type="spellStart"/>
+      <w:r>
+        <w:rPr>
+          <w:rFonts w:ascii="Menlo" w:eastAsia="Times New Roman" w:hAnsi="Menlo" w:cs="Menlo"/>
+          <w:color w:val="9CDCFE"/>
+          <w:sz w:val="18"/>
+          <w:szCs w:val="18"/>
+        </w:rPr>
+        <w:t>shipDate</w:t>
+      </w:r>
+      <w:proofErr w:type="spellEnd"/>
+      <w:r>
+        <w:rPr>
+          <w:rFonts w:ascii="Menlo" w:eastAsia="Times New Roman" w:hAnsi="Menlo" w:cs="Menlo"/>
+          <w:color w:val="9CDCFE"/>
+          <w:sz w:val="18"/>
+          <w:szCs w:val="18"/>
+        </w:rPr>
+        <w:t>"</w:t>
+      </w:r>
+      <w:r>
+        <w:rPr>
+          <w:rFonts w:ascii="Menlo" w:eastAsia="Times New Roman" w:hAnsi="Menlo" w:cs="Menlo"/>
+          <w:color w:val="D4D4D4"/>
+          <w:sz w:val="18"/>
+          <w:szCs w:val="18"/>
+        </w:rPr>
+        <w:t xml:space="preserve">: </w:t>
+      </w:r>
+      <w:r>
+        <w:rPr>
+          <w:rFonts w:ascii="Menlo" w:eastAsia="Times New Roman" w:hAnsi="Menlo" w:cs="Menlo"/>
+          <w:color w:val="CE9178"/>
+          <w:sz w:val="18"/>
+          <w:szCs w:val="18"/>
+        </w:rPr>
+        <w:t>"2022-02-06"</w:t>
+      </w:r>
+      <w:r>
+        <w:rPr>
+          <w:rFonts w:ascii="Menlo" w:eastAsia="Times New Roman" w:hAnsi="Menlo" w:cs="Menlo"/>
+          <w:color w:val="D4D4D4"/>
+          <w:sz w:val="18"/>
+          <w:szCs w:val="18"/>
+        </w:rPr>
+        <w:t>,</w:t>
+      </w:r>
+    </w:p>
+    <w:p>
+      <w:pPr>
+        <w:shd w:val="clear" w:color="auto" w:fill="1E1E1E"/>
+        <w:spacing w:after="0" w:line="270" w:lineRule="atLeast"/>
+        <w:rPr>
+          <w:rFonts w:ascii="Menlo" w:eastAsia="Times New Roman" w:hAnsi="Menlo" w:cs="Menlo"/>
+          <w:color w:val="D4D4D4"/>
+          <w:sz w:val="18"/>
+          <w:szCs w:val="18"/>
+        </w:rPr>
+      </w:pPr>
+      <w:r>
+        <w:rPr>
+          <w:rFonts w:ascii="Menlo" w:eastAsia="Times New Roman" w:hAnsi="Menlo" w:cs="Menlo"/>
+          <w:color w:val="D4D4D4"/>
+          <w:sz w:val="18"/>
+          <w:szCs w:val="18"/>
+        </w:rPr>
+        <w:t xml:space="preserve">      </w:t>
+      </w:r>
+      <w:r>
+        <w:rPr>
+          <w:rFonts w:ascii="Menlo" w:eastAsia="Times New Roman" w:hAnsi="Menlo" w:cs="Menlo"/>
+          <w:color w:val="9CDCFE"/>
+          <w:sz w:val="18"/>
+          <w:szCs w:val="18"/>
+        </w:rPr>
+        <w:t>"subtotal"</w:t>
+      </w:r>
+      <w:r>
+        <w:rPr>
+          <w:rFonts w:ascii="Menlo" w:eastAsia="Times New Roman" w:hAnsi="Menlo" w:cs="Menlo"/>
+          <w:color w:val="D4D4D4"/>
+          <w:sz w:val="18"/>
+          <w:szCs w:val="18"/>
+        </w:rPr>
+        <w:t xml:space="preserve">: </w:t>
+      </w:r>
+      <w:r>
+        <w:rPr>
+          <w:rFonts w:ascii="Menlo" w:eastAsia="Times New Roman" w:hAnsi="Menlo" w:cs="Menlo"/>
+          <w:color w:val="B5CEA8"/>
+          <w:sz w:val="18"/>
+          <w:szCs w:val="18"/>
+        </w:rPr>
+        <w:t>75.0</w:t>
+      </w:r>
+    </w:p>
+    <w:p>
+      <w:pPr>
+        <w:shd w:val="clear" w:color="auto" w:fill="1E1E1E"/>
+        <w:spacing w:after="0" w:line="270" w:lineRule="atLeast"/>
+        <w:rPr>
+          <w:rFonts w:ascii="Menlo" w:eastAsia="Times New Roman" w:hAnsi="Menlo" w:cs="Menlo"/>
+          <w:color w:val="D4D4D4"/>
+          <w:sz w:val="18"/>
+          <w:szCs w:val="18"/>
+        </w:rPr>
+      </w:pPr>
+      <w:r>
+        <w:rPr>
+          <w:rFonts w:ascii="Menlo" w:eastAsia="Times New Roman" w:hAnsi="Menlo" w:cs="Menlo"/>
+          <w:color w:val="D4D4D4"/>
+          <w:sz w:val="18"/>
+          <w:szCs w:val="18"/>
+        </w:rPr>
+        <w:t xml:space="preserve">    }</w:t>
+      </w:r>
+    </w:p>
+    <w:p>
+      <w:pPr>
+        <w:shd w:val="clear" w:color="auto" w:fill="1E1E1E"/>
+        <w:spacing w:after="0" w:line="270" w:lineRule="atLeast"/>
+        <w:rPr>
+          <w:rFonts w:ascii="Menlo" w:eastAsia="Times New Roman" w:hAnsi="Menlo" w:cs="Menlo"/>
+          <w:color w:val="D4D4D4"/>
+          <w:sz w:val="18"/>
+          <w:szCs w:val="18"/>
+        </w:rPr>
+      </w:pPr>
+      <w:r>
+        <w:rPr>
+          <w:rFonts w:ascii="Menlo" w:eastAsia="Times New Roman" w:hAnsi="Menlo" w:cs="Menlo"/>
+          <w:color w:val="D4D4D4"/>
+          <w:sz w:val="18"/>
+          <w:szCs w:val="18"/>
+        </w:rPr>
+        <w:t xml:space="preserve">  ],</w:t>
+      </w:r>
+    </w:p>
+    <w:p>
+      <w:pPr>
+        <w:shd w:val="clear" w:color="auto" w:fill="1E1E1E"/>
+        <w:spacing w:after="0" w:line="270" w:lineRule="atLeast"/>
+        <w:rPr>
+          <w:rFonts w:ascii="Menlo" w:eastAsia="Times New Roman" w:hAnsi="Menlo" w:cs="Menlo"/>
+          <w:color w:val="D4D4D4"/>
+          <w:sz w:val="18"/>
+          <w:szCs w:val="18"/>
+        </w:rPr>
+      </w:pPr>
+      <w:r>
+        <w:rPr>
+          <w:rFonts w:ascii="Menlo" w:eastAsia="Times New Roman" w:hAnsi="Menlo" w:cs="Menlo"/>
+          <w:color w:val="D4D4D4"/>
+          <w:sz w:val="18"/>
+          <w:szCs w:val="18"/>
+        </w:rPr>
+        <w:t xml:space="preserve">  </w:t>
+      </w:r>
+      <w:r>
+        <w:rPr>
+          <w:rFonts w:ascii="Menlo" w:eastAsia="Times New Roman" w:hAnsi="Menlo" w:cs="Menlo"/>
+          <w:color w:val="9CDCFE"/>
+          <w:sz w:val="18"/>
+          <w:szCs w:val="18"/>
+        </w:rPr>
+        <w:t>"LINEITEM"</w:t>
+      </w:r>
+      <w:r>
+        <w:rPr>
+          <w:rFonts w:ascii="Menlo" w:eastAsia="Times New Roman" w:hAnsi="Menlo" w:cs="Menlo"/>
+          <w:color w:val="D4D4D4"/>
+          <w:sz w:val="18"/>
+          <w:szCs w:val="18"/>
+        </w:rPr>
+        <w:t>: [</w:t>
+      </w:r>
+    </w:p>
+    <w:p>
+      <w:pPr>
+        <w:shd w:val="clear" w:color="auto" w:fill="1E1E1E"/>
+        <w:spacing w:after="0" w:line="270" w:lineRule="atLeast"/>
+        <w:rPr>
+          <w:rFonts w:ascii="Menlo" w:eastAsia="Times New Roman" w:hAnsi="Menlo" w:cs="Menlo"/>
+          <w:color w:val="D4D4D4"/>
+          <w:sz w:val="18"/>
+          <w:szCs w:val="18"/>
+        </w:rPr>
+      </w:pPr>
+      <w:r>
+        <w:rPr>
+          <w:rFonts w:ascii="Menlo" w:eastAsia="Times New Roman" w:hAnsi="Menlo" w:cs="Menlo"/>
+          <w:color w:val="D4D4D4"/>
+          <w:sz w:val="18"/>
+          <w:szCs w:val="18"/>
+        </w:rPr>
+        <w:t xml:space="preserve">    {</w:t>
+      </w:r>
+    </w:p>
+    <w:p>
+      <w:pPr>
+        <w:shd w:val="clear" w:color="auto" w:fill="1E1E1E"/>
+        <w:spacing w:after="0" w:line="270" w:lineRule="atLeast"/>
+        <w:rPr>
+          <w:rFonts w:ascii="Menlo" w:eastAsia="Times New Roman" w:hAnsi="Menlo" w:cs="Menlo"/>
+          <w:color w:val="D4D4D4"/>
+          <w:sz w:val="18"/>
+          <w:szCs w:val="18"/>
+        </w:rPr>
+      </w:pPr>
+      <w:r>
+        <w:rPr>
+          <w:rFonts w:ascii="Menlo" w:eastAsia="Times New Roman" w:hAnsi="Menlo" w:cs="Menlo"/>
+          <w:color w:val="D4D4D4"/>
+          <w:sz w:val="18"/>
+          <w:szCs w:val="18"/>
+        </w:rPr>
+        <w:t xml:space="preserve">      </w:t>
+      </w:r>
+      <w:r>
+        <w:rPr>
+          <w:rFonts w:ascii="Menlo" w:eastAsia="Times New Roman" w:hAnsi="Menlo" w:cs="Menlo"/>
+          <w:color w:val="9CDCFE"/>
+          <w:sz w:val="18"/>
+          <w:szCs w:val="18"/>
+        </w:rPr>
+        <w:t>"_id"</w:t>
+      </w:r>
+      <w:r>
+        <w:rPr>
+          <w:rFonts w:ascii="Menlo" w:eastAsia="Times New Roman" w:hAnsi="Menlo" w:cs="Menlo"/>
+          <w:color w:val="D4D4D4"/>
+          <w:sz w:val="18"/>
+          <w:szCs w:val="18"/>
+        </w:rPr>
+        <w:t xml:space="preserve">: </w:t>
+      </w:r>
+      <w:r>
+        <w:rPr>
+          <w:rFonts w:ascii="Menlo" w:eastAsia="Times New Roman" w:hAnsi="Menlo" w:cs="Menlo"/>
+          <w:color w:val="CE9178"/>
+          <w:sz w:val="18"/>
+          <w:szCs w:val="18"/>
+        </w:rPr>
+        <w:t>"1000"</w:t>
+      </w:r>
+      <w:r>
+        <w:rPr>
+          <w:rFonts w:ascii="Menlo" w:eastAsia="Times New Roman" w:hAnsi="Menlo" w:cs="Menlo"/>
+          <w:color w:val="D4D4D4"/>
+          <w:sz w:val="18"/>
+          <w:szCs w:val="18"/>
+        </w:rPr>
+        <w:t>,</w:t>
+      </w:r>
+    </w:p>
+    <w:p>
+      <w:pPr>
+        <w:shd w:val="clear" w:color="auto" w:fill="1E1E1E"/>
+        <w:spacing w:after="0" w:line="270" w:lineRule="atLeast"/>
+        <w:rPr>
+          <w:rFonts w:ascii="Menlo" w:eastAsia="Times New Roman" w:hAnsi="Menlo" w:cs="Menlo"/>
+          <w:color w:val="D4D4D4"/>
+          <w:sz w:val="18"/>
+          <w:szCs w:val="18"/>
+        </w:rPr>
+      </w:pPr>
+      <w:r>
+        <w:rPr>
+          <w:rFonts w:ascii="Menlo" w:eastAsia="Times New Roman" w:hAnsi="Menlo" w:cs="Menlo"/>
+          <w:color w:val="D4D4D4"/>
+          <w:sz w:val="18"/>
+          <w:szCs w:val="18"/>
+        </w:rPr>
+        <w:t xml:space="preserve">      </w:t>
+      </w:r>
+      <w:r>
+        <w:rPr>
+          <w:rFonts w:ascii="Menlo" w:eastAsia="Times New Roman" w:hAnsi="Menlo" w:cs="Menlo"/>
+          <w:color w:val="9CDCFE"/>
+          <w:sz w:val="18"/>
+          <w:szCs w:val="18"/>
+        </w:rPr>
+        <w:t>"</w:t>
+      </w:r>
+      <w:proofErr w:type="spellStart"/>
+      <w:r>
+        <w:rPr>
+          <w:rFonts w:ascii="Menlo" w:eastAsia="Times New Roman" w:hAnsi="Menlo" w:cs="Menlo"/>
+          <w:color w:val="9CDCFE"/>
+          <w:sz w:val="18"/>
+          <w:szCs w:val="18"/>
+        </w:rPr>
+        <w:t>productName</w:t>
+      </w:r>
+      <w:proofErr w:type="spellEnd"/>
+      <w:r>
+        <w:rPr>
+          <w:rFonts w:ascii="Menlo" w:eastAsia="Times New Roman" w:hAnsi="Menlo" w:cs="Menlo"/>
+          <w:color w:val="9CDCFE"/>
+          <w:sz w:val="18"/>
+          <w:szCs w:val="18"/>
+        </w:rPr>
+        <w:t>"</w:t>
+      </w:r>
+      <w:r>
+        <w:rPr>
+          <w:rFonts w:ascii="Menlo" w:eastAsia="Times New Roman" w:hAnsi="Menlo" w:cs="Menlo"/>
+          <w:color w:val="D4D4D4"/>
+          <w:sz w:val="18"/>
+          <w:szCs w:val="18"/>
+        </w:rPr>
+        <w:t xml:space="preserve">: </w:t>
+      </w:r>
+      <w:r>
+        <w:rPr>
+          <w:rFonts w:ascii="Menlo" w:eastAsia="Times New Roman" w:hAnsi="Menlo" w:cs="Menlo"/>
+          <w:color w:val="CE9178"/>
+          <w:sz w:val="18"/>
+          <w:szCs w:val="18"/>
+        </w:rPr>
+        <w:t>"Widget"</w:t>
+      </w:r>
+      <w:r>
+        <w:rPr>
+          <w:rFonts w:ascii="Menlo" w:eastAsia="Times New Roman" w:hAnsi="Menlo" w:cs="Menlo"/>
+          <w:color w:val="D4D4D4"/>
+          <w:sz w:val="18"/>
+          <w:szCs w:val="18"/>
+        </w:rPr>
+        <w:t>,</w:t>
+      </w:r>
+    </w:p>
+    <w:p>
+      <w:pPr>
+        <w:shd w:val="clear" w:color="auto" w:fill="1E1E1E"/>
+        <w:spacing w:after="0" w:line="270" w:lineRule="atLeast"/>
+        <w:rPr>
+          <w:rFonts w:ascii="Menlo" w:eastAsia="Times New Roman" w:hAnsi="Menlo" w:cs="Menlo"/>
+          <w:color w:val="D4D4D4"/>
+          <w:sz w:val="18"/>
+          <w:szCs w:val="18"/>
+        </w:rPr>
+      </w:pPr>
+      <w:r>
+        <w:rPr>
+          <w:rFonts w:ascii="Menlo" w:eastAsia="Times New Roman" w:hAnsi="Menlo" w:cs="Menlo"/>
+          <w:color w:val="D4D4D4"/>
+          <w:sz w:val="18"/>
+          <w:szCs w:val="18"/>
+        </w:rPr>
+        <w:t xml:space="preserve">      </w:t>
+      </w:r>
+      <w:r>
+        <w:rPr>
+          <w:rFonts w:ascii="Menlo" w:eastAsia="Times New Roman" w:hAnsi="Menlo" w:cs="Menlo"/>
+          <w:color w:val="9CDCFE"/>
+          <w:sz w:val="18"/>
+          <w:szCs w:val="18"/>
+        </w:rPr>
+        <w:t>"price"</w:t>
+      </w:r>
+      <w:r>
+        <w:rPr>
+          <w:rFonts w:ascii="Menlo" w:eastAsia="Times New Roman" w:hAnsi="Menlo" w:cs="Menlo"/>
+          <w:color w:val="D4D4D4"/>
+          <w:sz w:val="18"/>
+          <w:szCs w:val="18"/>
+        </w:rPr>
+        <w:t xml:space="preserve">: </w:t>
+      </w:r>
+      <w:r>
+        <w:rPr>
+          <w:rFonts w:ascii="Menlo" w:eastAsia="Times New Roman" w:hAnsi="Menlo" w:cs="Menlo"/>
+          <w:color w:val="B5CEA8"/>
+          <w:sz w:val="18"/>
+          <w:szCs w:val="18"/>
+        </w:rPr>
+        <w:t>10.0</w:t>
+      </w:r>
+      <w:r>
+        <w:rPr>
+          <w:rFonts w:ascii="Menlo" w:eastAsia="Times New Roman" w:hAnsi="Menlo" w:cs="Menlo"/>
+          <w:color w:val="D4D4D4"/>
+          <w:sz w:val="18"/>
+          <w:szCs w:val="18"/>
+        </w:rPr>
+        <w:t>,</w:t>
+      </w:r>
+    </w:p>
+    <w:p>
+      <w:pPr>
+        <w:shd w:val="clear" w:color="auto" w:fill="1E1E1E"/>
+        <w:spacing w:after="0" w:line="270" w:lineRule="atLeast"/>
+        <w:rPr>
+          <w:rFonts w:ascii="Menlo" w:eastAsia="Times New Roman" w:hAnsi="Menlo" w:cs="Menlo"/>
+          <w:color w:val="D4D4D4"/>
+          <w:sz w:val="18"/>
+          <w:szCs w:val="18"/>
+        </w:rPr>
+      </w:pPr>
+      <w:r>
+        <w:rPr>
+          <w:rFonts w:ascii="Menlo" w:eastAsia="Times New Roman" w:hAnsi="Menlo" w:cs="Menlo"/>
+          <w:color w:val="D4D4D4"/>
+          <w:sz w:val="18"/>
+          <w:szCs w:val="18"/>
+        </w:rPr>
+        <w:t xml:space="preserve">      </w:t>
+      </w:r>
+      <w:r>
+        <w:rPr>
+          <w:rFonts w:ascii="Menlo" w:eastAsia="Times New Roman" w:hAnsi="Menlo" w:cs="Menlo"/>
+          <w:color w:val="9CDCFE"/>
+          <w:sz w:val="18"/>
+          <w:szCs w:val="18"/>
+        </w:rPr>
+        <w:t>"qty"</w:t>
+      </w:r>
+      <w:r>
+        <w:rPr>
+          <w:rFonts w:ascii="Menlo" w:eastAsia="Times New Roman" w:hAnsi="Menlo" w:cs="Menlo"/>
+          <w:color w:val="D4D4D4"/>
+          <w:sz w:val="18"/>
+          <w:szCs w:val="18"/>
+        </w:rPr>
+        <w:t xml:space="preserve">: </w:t>
+      </w:r>
+      <w:r>
+        <w:rPr>
+          <w:rFonts w:ascii="Menlo" w:eastAsia="Times New Roman" w:hAnsi="Menlo" w:cs="Menlo"/>
+          <w:color w:val="B5CEA8"/>
+          <w:sz w:val="18"/>
+          <w:szCs w:val="18"/>
+        </w:rPr>
+        <w:t>5</w:t>
+      </w:r>
+    </w:p>
+    <w:p>
+      <w:pPr>
+        <w:shd w:val="clear" w:color="auto" w:fill="1E1E1E"/>
+        <w:spacing w:after="0" w:line="270" w:lineRule="atLeast"/>
+        <w:rPr>
+          <w:rFonts w:ascii="Menlo" w:eastAsia="Times New Roman" w:hAnsi="Menlo" w:cs="Menlo"/>
+          <w:color w:val="D4D4D4"/>
+          <w:sz w:val="18"/>
+          <w:szCs w:val="18"/>
+        </w:rPr>
+      </w:pPr>
+      <w:r>
+        <w:rPr>
+          <w:rFonts w:ascii="Menlo" w:eastAsia="Times New Roman" w:hAnsi="Menlo" w:cs="Menlo"/>
+          <w:color w:val="D4D4D4"/>
+          <w:sz w:val="18"/>
+          <w:szCs w:val="18"/>
+        </w:rPr>
+        <w:t xml:space="preserve">    },</w:t>
+      </w:r>
+    </w:p>
+    <w:p>
+      <w:pPr>
+        <w:shd w:val="clear" w:color="auto" w:fill="1E1E1E"/>
+        <w:spacing w:after="0" w:line="270" w:lineRule="atLeast"/>
+        <w:rPr>
+          <w:rFonts w:ascii="Menlo" w:eastAsia="Times New Roman" w:hAnsi="Menlo" w:cs="Menlo"/>
+          <w:color w:val="D4D4D4"/>
+          <w:sz w:val="18"/>
+          <w:szCs w:val="18"/>
+        </w:rPr>
+      </w:pPr>
+      <w:r>
+        <w:rPr>
+          <w:rFonts w:ascii="Menlo" w:eastAsia="Times New Roman" w:hAnsi="Menlo" w:cs="Menlo"/>
+          <w:color w:val="D4D4D4"/>
+          <w:sz w:val="18"/>
+          <w:szCs w:val="18"/>
+        </w:rPr>
+        <w:t xml:space="preserve">    {</w:t>
+      </w:r>
+    </w:p>
+    <w:p>
+      <w:pPr>
+        <w:shd w:val="clear" w:color="auto" w:fill="1E1E1E"/>
+        <w:spacing w:after="0" w:line="270" w:lineRule="atLeast"/>
+        <w:rPr>
+          <w:rFonts w:ascii="Menlo" w:eastAsia="Times New Roman" w:hAnsi="Menlo" w:cs="Menlo"/>
+          <w:color w:val="D4D4D4"/>
+          <w:sz w:val="18"/>
+          <w:szCs w:val="18"/>
+        </w:rPr>
+      </w:pPr>
+      <w:r>
+        <w:rPr>
+          <w:rFonts w:ascii="Menlo" w:eastAsia="Times New Roman" w:hAnsi="Menlo" w:cs="Menlo"/>
+          <w:color w:val="D4D4D4"/>
+          <w:sz w:val="18"/>
+          <w:szCs w:val="18"/>
+        </w:rPr>
+        <w:t xml:space="preserve">      </w:t>
+      </w:r>
+      <w:r>
+        <w:rPr>
+          <w:rFonts w:ascii="Menlo" w:eastAsia="Times New Roman" w:hAnsi="Menlo" w:cs="Menlo"/>
+          <w:color w:val="9CDCFE"/>
+          <w:sz w:val="18"/>
+          <w:szCs w:val="18"/>
+        </w:rPr>
+        <w:t>"_id"</w:t>
+      </w:r>
+      <w:r>
+        <w:rPr>
+          <w:rFonts w:ascii="Menlo" w:eastAsia="Times New Roman" w:hAnsi="Menlo" w:cs="Menlo"/>
+          <w:color w:val="D4D4D4"/>
+          <w:sz w:val="18"/>
+          <w:szCs w:val="18"/>
+        </w:rPr>
+        <w:t xml:space="preserve">: </w:t>
+      </w:r>
+      <w:r>
+        <w:rPr>
+          <w:rFonts w:ascii="Menlo" w:eastAsia="Times New Roman" w:hAnsi="Menlo" w:cs="Menlo"/>
+          <w:color w:val="CE9178"/>
+          <w:sz w:val="18"/>
+          <w:szCs w:val="18"/>
+        </w:rPr>
+        <w:t>"1001"</w:t>
+      </w:r>
+      <w:r>
+        <w:rPr>
+          <w:rFonts w:ascii="Menlo" w:eastAsia="Times New Roman" w:hAnsi="Menlo" w:cs="Menlo"/>
+          <w:color w:val="D4D4D4"/>
+          <w:sz w:val="18"/>
+          <w:szCs w:val="18"/>
+        </w:rPr>
+        <w:t>,</w:t>
+      </w:r>
+    </w:p>
+    <w:p>
+      <w:pPr>
+        <w:shd w:val="clear" w:color="auto" w:fill="1E1E1E"/>
+        <w:spacing w:after="0" w:line="270" w:lineRule="atLeast"/>
+        <w:rPr>
+          <w:rFonts w:ascii="Menlo" w:eastAsia="Times New Roman" w:hAnsi="Menlo" w:cs="Menlo"/>
+          <w:color w:val="D4D4D4"/>
+          <w:sz w:val="18"/>
+          <w:szCs w:val="18"/>
+        </w:rPr>
+      </w:pPr>
+      <w:r>
+        <w:rPr>
+          <w:rFonts w:ascii="Menlo" w:eastAsia="Times New Roman" w:hAnsi="Menlo" w:cs="Menlo"/>
+          <w:color w:val="D4D4D4"/>
+          <w:sz w:val="18"/>
+          <w:szCs w:val="18"/>
+        </w:rPr>
+        <w:t xml:space="preserve">      </w:t>
+      </w:r>
+      <w:r>
+        <w:rPr>
+          <w:rFonts w:ascii="Menlo" w:eastAsia="Times New Roman" w:hAnsi="Menlo" w:cs="Menlo"/>
+          <w:color w:val="9CDCFE"/>
+          <w:sz w:val="18"/>
+          <w:szCs w:val="18"/>
+        </w:rPr>
+        <w:t>"</w:t>
+      </w:r>
+      <w:proofErr w:type="spellStart"/>
+      <w:r>
+        <w:rPr>
+          <w:rFonts w:ascii="Menlo" w:eastAsia="Times New Roman" w:hAnsi="Menlo" w:cs="Menlo"/>
+          <w:color w:val="9CDCFE"/>
+          <w:sz w:val="18"/>
+          <w:szCs w:val="18"/>
+        </w:rPr>
+        <w:t>productName</w:t>
+      </w:r>
+      <w:proofErr w:type="spellEnd"/>
+      <w:r>
+        <w:rPr>
+          <w:rFonts w:ascii="Menlo" w:eastAsia="Times New Roman" w:hAnsi="Menlo" w:cs="Menlo"/>
+          <w:color w:val="9CDCFE"/>
+          <w:sz w:val="18"/>
+          <w:szCs w:val="18"/>
+        </w:rPr>
+        <w:t>"</w:t>
+      </w:r>
+      <w:r>
+        <w:rPr>
+          <w:rFonts w:ascii="Menlo" w:eastAsia="Times New Roman" w:hAnsi="Menlo" w:cs="Menlo"/>
+          <w:color w:val="D4D4D4"/>
+          <w:sz w:val="18"/>
+          <w:szCs w:val="18"/>
+        </w:rPr>
+        <w:t xml:space="preserve">: </w:t>
+      </w:r>
+      <w:r>
+        <w:rPr>
+          <w:rFonts w:ascii="Menlo" w:eastAsia="Times New Roman" w:hAnsi="Menlo" w:cs="Menlo"/>
+          <w:color w:val="CE9178"/>
+          <w:sz w:val="18"/>
+          <w:szCs w:val="18"/>
+        </w:rPr>
+        <w:t>"Gizmo"</w:t>
+      </w:r>
+      <w:r>
+        <w:rPr>
+          <w:rFonts w:ascii="Menlo" w:eastAsia="Times New Roman" w:hAnsi="Menlo" w:cs="Menlo"/>
+          <w:color w:val="D4D4D4"/>
+          <w:sz w:val="18"/>
+          <w:szCs w:val="18"/>
+        </w:rPr>
+        <w:t>,</w:t>
+      </w:r>
+    </w:p>
+    <w:p>
+      <w:pPr>
+        <w:shd w:val="clear" w:color="auto" w:fill="1E1E1E"/>
+        <w:spacing w:after="0" w:line="270" w:lineRule="atLeast"/>
+        <w:rPr>
+          <w:rFonts w:ascii="Menlo" w:eastAsia="Times New Roman" w:hAnsi="Menlo" w:cs="Menlo"/>
+          <w:color w:val="D4D4D4"/>
+          <w:sz w:val="18"/>
+          <w:szCs w:val="18"/>
+        </w:rPr>
+      </w:pPr>
+      <w:r>
+        <w:rPr>
+          <w:rFonts w:ascii="Menlo" w:eastAsia="Times New Roman" w:hAnsi="Menlo" w:cs="Menlo"/>
+          <w:color w:val="D4D4D4"/>
+          <w:sz w:val="18"/>
+          <w:szCs w:val="18"/>
+        </w:rPr>
+        <w:t xml:space="preserve">      </w:t>
+      </w:r>
+      <w:r>
+        <w:rPr>
+          <w:rFonts w:ascii="Menlo" w:eastAsia="Times New Roman" w:hAnsi="Menlo" w:cs="Menlo"/>
+          <w:color w:val="9CDCFE"/>
+          <w:sz w:val="18"/>
+          <w:szCs w:val="18"/>
+        </w:rPr>
+        <w:t>"price"</w:t>
+      </w:r>
+      <w:r>
+        <w:rPr>
+          <w:rFonts w:ascii="Menlo" w:eastAsia="Times New Roman" w:hAnsi="Menlo" w:cs="Menlo"/>
+          <w:color w:val="D4D4D4"/>
+          <w:sz w:val="18"/>
+          <w:szCs w:val="18"/>
+        </w:rPr>
+        <w:t xml:space="preserve">: </w:t>
+      </w:r>
+      <w:r>
+        <w:rPr>
+          <w:rFonts w:ascii="Menlo" w:eastAsia="Times New Roman" w:hAnsi="Menlo" w:cs="Menlo"/>
+          <w:color w:val="B5CEA8"/>
+          <w:sz w:val="18"/>
+          <w:szCs w:val="18"/>
+        </w:rPr>
+        <w:t>5.0</w:t>
+      </w:r>
+      <w:r>
+        <w:rPr>
+          <w:rFonts w:ascii="Menlo" w:eastAsia="Times New Roman" w:hAnsi="Menlo" w:cs="Menlo"/>
+          <w:color w:val="D4D4D4"/>
+          <w:sz w:val="18"/>
+          <w:szCs w:val="18"/>
+        </w:rPr>
+        <w:t>,</w:t>
+      </w:r>
+    </w:p>
+    <w:p>
+      <w:pPr>
+        <w:shd w:val="clear" w:color="auto" w:fill="1E1E1E"/>
+        <w:spacing w:after="0" w:line="270" w:lineRule="atLeast"/>
+        <w:rPr>
+          <w:rFonts w:ascii="Menlo" w:eastAsia="Times New Roman" w:hAnsi="Menlo" w:cs="Menlo"/>
+          <w:color w:val="D4D4D4"/>
+          <w:sz w:val="18"/>
+          <w:szCs w:val="18"/>
+        </w:rPr>
+      </w:pPr>
+      <w:r>
+        <w:rPr>
+          <w:rFonts w:ascii="Menlo" w:eastAsia="Times New Roman" w:hAnsi="Menlo" w:cs="Menlo"/>
+          <w:color w:val="D4D4D4"/>
+          <w:sz w:val="18"/>
+          <w:szCs w:val="18"/>
+        </w:rPr>
+        <w:t xml:space="preserve">      </w:t>
+      </w:r>
+      <w:r>
+        <w:rPr>
+          <w:rFonts w:ascii="Menlo" w:eastAsia="Times New Roman" w:hAnsi="Menlo" w:cs="Menlo"/>
+          <w:color w:val="9CDCFE"/>
+          <w:sz w:val="18"/>
+          <w:szCs w:val="18"/>
+        </w:rPr>
+        <w:t>"qty"</w:t>
+      </w:r>
+      <w:r>
+        <w:rPr>
+          <w:rFonts w:ascii="Menlo" w:eastAsia="Times New Roman" w:hAnsi="Menlo" w:cs="Menlo"/>
+          <w:color w:val="D4D4D4"/>
+          <w:sz w:val="18"/>
+          <w:szCs w:val="18"/>
+        </w:rPr>
+        <w:t xml:space="preserve">: </w:t>
+      </w:r>
+      <w:r>
+        <w:rPr>
+          <w:rFonts w:ascii="Menlo" w:eastAsia="Times New Roman" w:hAnsi="Menlo" w:cs="Menlo"/>
+          <w:color w:val="B5CEA8"/>
+          <w:sz w:val="18"/>
+          <w:szCs w:val="18"/>
+        </w:rPr>
+        <w:t>10</w:t>
+      </w:r>
+    </w:p>
+    <w:p>
+      <w:pPr>
+        <w:shd w:val="clear" w:color="auto" w:fill="1E1E1E"/>
+        <w:spacing w:after="0" w:line="270" w:lineRule="atLeast"/>
+        <w:rPr>
+          <w:rFonts w:ascii="Menlo" w:eastAsia="Times New Roman" w:hAnsi="Menlo" w:cs="Menlo"/>
+          <w:color w:val="D4D4D4"/>
+          <w:sz w:val="18"/>
+          <w:szCs w:val="18"/>
+        </w:rPr>
+      </w:pPr>
+      <w:r>
+        <w:rPr>
+          <w:rFonts w:ascii="Menlo" w:eastAsia="Times New Roman" w:hAnsi="Menlo" w:cs="Menlo"/>
+          <w:color w:val="D4D4D4"/>
+          <w:sz w:val="18"/>
+          <w:szCs w:val="18"/>
+        </w:rPr>
+        <w:t xml:space="preserve">    }</w:t>
+      </w:r>
+    </w:p>
+    <w:p>
+      <w:pPr>
+        <w:shd w:val="clear" w:color="auto" w:fill="1E1E1E"/>
+        <w:spacing w:after="0" w:line="270" w:lineRule="atLeast"/>
+        <w:rPr>
+          <w:rFonts w:ascii="Menlo" w:eastAsia="Times New Roman" w:hAnsi="Menlo" w:cs="Menlo"/>
+          <w:color w:val="D4D4D4"/>
+          <w:sz w:val="18"/>
+          <w:szCs w:val="18"/>
+        </w:rPr>
+      </w:pPr>
+      <w:r>
+        <w:rPr>
+          <w:rFonts w:ascii="Menlo" w:eastAsia="Times New Roman" w:hAnsi="Menlo" w:cs="Menlo"/>
+          <w:color w:val="D4D4D4"/>
+          <w:sz w:val="18"/>
+          <w:szCs w:val="18"/>
+        </w:rPr>
+        <w:t xml:space="preserve">  ]</w:t>
+      </w:r>
+    </w:p>
+    <w:p>
+      <w:pPr>
+        <w:shd w:val="clear" w:color="auto" w:fill="1E1E1E"/>
+        <w:spacing w:after="0" w:line="270" w:lineRule="atLeast"/>
+        <w:rPr>
+          <w:rFonts w:ascii="Menlo" w:eastAsia="Times New Roman" w:hAnsi="Menlo" w:cs="Menlo"/>
+          <w:color w:val="D4D4D4"/>
+          <w:sz w:val="18"/>
+          <w:szCs w:val="18"/>
+        </w:rPr>
+      </w:pPr>
+      <w:r>
+        <w:rPr>
+          <w:rFonts w:ascii="Menlo" w:eastAsia="Times New Roman" w:hAnsi="Menlo" w:cs="Menlo"/>
+          <w:color w:val="D4D4D4"/>
+          <w:sz w:val="18"/>
+          <w:szCs w:val="18"/>
+        </w:rPr>
+        <w:t>}</w:t>
+      </w:r>
+    </w:p>
+    <w:p>
+      <w:pPr>
+        <w:shd w:val="clear" w:color="auto" w:fill="1E1E1E"/>
+        <w:spacing w:after="0" w:line="270" w:lineRule="atLeast"/>
+        <w:jc w:val="center"/>
+        <w:rPr>
+          <w:rFonts w:ascii="Menlo" w:eastAsia="Times New Roman" w:hAnsi="Menlo" w:cs="Menlo"/>
+          <w:color w:val="D4D4D4"/>
+          <w:sz w:val="18"/>
+          <w:szCs w:val="18"/>
+        </w:rPr>
+      </w:pPr>
+      <w:proofErr w:type="spellStart"/>
+      <w:r>
+        <w:rPr>
+          <w:rFonts w:ascii="Menlo" w:eastAsia="Times New Roman" w:hAnsi="Menlo" w:cs="Menlo"/>
+          <w:color w:val="D4D4D4"/>
+          <w:sz w:val="18"/>
+          <w:szCs w:val="18"/>
+        </w:rPr>
+        <w:lastRenderedPageBreak/>
+        <w:t>NodeTech</w:t>
+      </w:r>
+      <w:proofErr w:type="spellEnd"/>
+    </w:p>
+    <w:p>
+      <w:pPr>
+        <w:shd w:val="clear" w:color="auto" w:fill="1E1E1E"/>
+        <w:spacing w:after="0" w:line="270" w:lineRule="atLeast"/>
+        <w:rPr>
+          <w:rFonts w:ascii="Menlo" w:eastAsia="Times New Roman" w:hAnsi="Menlo" w:cs="Menlo"/>
+          <w:color w:val="D4D4D4"/>
+          <w:sz w:val="18"/>
+          <w:szCs w:val="18"/>
+        </w:rPr>
+      </w:pPr>
+      <w:r>
+        <w:rPr>
+          <w:rFonts w:ascii="Menlo" w:eastAsia="Times New Roman" w:hAnsi="Menlo" w:cs="Menlo"/>
+          <w:color w:val="D4D4D4"/>
+          <w:sz w:val="18"/>
+          <w:szCs w:val="18"/>
+        </w:rPr>
+        <w:t>{</w:t>
+      </w:r>
+    </w:p>
+    <w:p>
+      <w:pPr>
+        <w:shd w:val="clear" w:color="auto" w:fill="1E1E1E"/>
+        <w:spacing w:after="0" w:line="270" w:lineRule="atLeast"/>
+        <w:rPr>
+          <w:rFonts w:ascii="Menlo" w:eastAsia="Times New Roman" w:hAnsi="Menlo" w:cs="Menlo"/>
+          <w:color w:val="D4D4D4"/>
+          <w:sz w:val="18"/>
+          <w:szCs w:val="18"/>
+        </w:rPr>
+      </w:pPr>
+      <w:r>
+        <w:rPr>
+          <w:rFonts w:ascii="Menlo" w:eastAsia="Times New Roman" w:hAnsi="Menlo" w:cs="Menlo"/>
+          <w:color w:val="D4D4D4"/>
+          <w:sz w:val="18"/>
+          <w:szCs w:val="18"/>
+        </w:rPr>
+        <w:t xml:space="preserve">  </w:t>
+      </w:r>
+      <w:r>
+        <w:rPr>
+          <w:rFonts w:ascii="Menlo" w:eastAsia="Times New Roman" w:hAnsi="Menlo" w:cs="Menlo"/>
+          <w:color w:val="9CDCFE"/>
+          <w:sz w:val="18"/>
+          <w:szCs w:val="18"/>
+        </w:rPr>
+        <w:t>"STUDENT"</w:t>
+      </w:r>
+      <w:r>
+        <w:rPr>
+          <w:rFonts w:ascii="Menlo" w:eastAsia="Times New Roman" w:hAnsi="Menlo" w:cs="Menlo"/>
+          <w:color w:val="D4D4D4"/>
+          <w:sz w:val="18"/>
+          <w:szCs w:val="18"/>
+        </w:rPr>
+        <w:t>: [</w:t>
+      </w:r>
+    </w:p>
+    <w:p>
+      <w:pPr>
+        <w:shd w:val="clear" w:color="auto" w:fill="1E1E1E"/>
+        <w:spacing w:after="0" w:line="270" w:lineRule="atLeast"/>
+        <w:rPr>
+          <w:rFonts w:ascii="Menlo" w:eastAsia="Times New Roman" w:hAnsi="Menlo" w:cs="Menlo"/>
+          <w:color w:val="D4D4D4"/>
+          <w:sz w:val="18"/>
+          <w:szCs w:val="18"/>
+        </w:rPr>
+      </w:pPr>
+      <w:r>
+        <w:rPr>
+          <w:rFonts w:ascii="Menlo" w:eastAsia="Times New Roman" w:hAnsi="Menlo" w:cs="Menlo"/>
+          <w:color w:val="D4D4D4"/>
+          <w:sz w:val="18"/>
+          <w:szCs w:val="18"/>
+        </w:rPr>
+        <w:t xml:space="preserve">    {</w:t>
+      </w:r>
+    </w:p>
+    <w:p>
+      <w:pPr>
+        <w:shd w:val="clear" w:color="auto" w:fill="1E1E1E"/>
+        <w:spacing w:after="0" w:line="270" w:lineRule="atLeast"/>
+        <w:rPr>
+          <w:rFonts w:ascii="Menlo" w:eastAsia="Times New Roman" w:hAnsi="Menlo" w:cs="Menlo"/>
+          <w:color w:val="D4D4D4"/>
+          <w:sz w:val="18"/>
+          <w:szCs w:val="18"/>
+        </w:rPr>
+      </w:pPr>
+      <w:r>
+        <w:rPr>
+          <w:rFonts w:ascii="Menlo" w:eastAsia="Times New Roman" w:hAnsi="Menlo" w:cs="Menlo"/>
+          <w:color w:val="D4D4D4"/>
+          <w:sz w:val="18"/>
+          <w:szCs w:val="18"/>
+        </w:rPr>
+        <w:t xml:space="preserve">      </w:t>
+      </w:r>
+      <w:r>
+        <w:rPr>
+          <w:rFonts w:ascii="Menlo" w:eastAsia="Times New Roman" w:hAnsi="Menlo" w:cs="Menlo"/>
+          <w:color w:val="9CDCFE"/>
+          <w:sz w:val="18"/>
+          <w:szCs w:val="18"/>
+        </w:rPr>
+        <w:t>"</w:t>
+      </w:r>
+      <w:proofErr w:type="spellStart"/>
+      <w:r>
+        <w:rPr>
+          <w:rFonts w:ascii="Menlo" w:eastAsia="Times New Roman" w:hAnsi="Menlo" w:cs="Menlo"/>
+          <w:color w:val="9CDCFE"/>
+          <w:sz w:val="18"/>
+          <w:szCs w:val="18"/>
+        </w:rPr>
+        <w:t>studentId</w:t>
+      </w:r>
+      <w:proofErr w:type="spellEnd"/>
+      <w:r>
+        <w:rPr>
+          <w:rFonts w:ascii="Menlo" w:eastAsia="Times New Roman" w:hAnsi="Menlo" w:cs="Menlo"/>
+          <w:color w:val="9CDCFE"/>
+          <w:sz w:val="18"/>
+          <w:szCs w:val="18"/>
+        </w:rPr>
+        <w:t>"</w:t>
+      </w:r>
+      <w:r>
+        <w:rPr>
+          <w:rFonts w:ascii="Menlo" w:eastAsia="Times New Roman" w:hAnsi="Menlo" w:cs="Menlo"/>
+          <w:color w:val="D4D4D4"/>
+          <w:sz w:val="18"/>
+          <w:szCs w:val="18"/>
+        </w:rPr>
+        <w:t xml:space="preserve">: </w:t>
+      </w:r>
+      <w:r>
+        <w:rPr>
+          <w:rFonts w:ascii="Menlo" w:eastAsia="Times New Roman" w:hAnsi="Menlo" w:cs="Menlo"/>
+          <w:color w:val="CE9178"/>
+          <w:sz w:val="18"/>
+          <w:szCs w:val="18"/>
+        </w:rPr>
+        <w:t>"1001"</w:t>
+      </w:r>
+      <w:r>
+        <w:rPr>
+          <w:rFonts w:ascii="Menlo" w:eastAsia="Times New Roman" w:hAnsi="Menlo" w:cs="Menlo"/>
+          <w:color w:val="D4D4D4"/>
+          <w:sz w:val="18"/>
+          <w:szCs w:val="18"/>
+        </w:rPr>
+        <w:t>,</w:t>
+      </w:r>
+    </w:p>
+    <w:p>
+      <w:pPr>
+        <w:shd w:val="clear" w:color="auto" w:fill="1E1E1E"/>
+        <w:spacing w:after="0" w:line="270" w:lineRule="atLeast"/>
+        <w:rPr>
+          <w:rFonts w:ascii="Menlo" w:eastAsia="Times New Roman" w:hAnsi="Menlo" w:cs="Menlo"/>
+          <w:color w:val="D4D4D4"/>
+          <w:sz w:val="18"/>
+          <w:szCs w:val="18"/>
+        </w:rPr>
+      </w:pPr>
+      <w:r>
+        <w:rPr>
+          <w:rFonts w:ascii="Menlo" w:eastAsia="Times New Roman" w:hAnsi="Menlo" w:cs="Menlo"/>
+          <w:color w:val="D4D4D4"/>
+          <w:sz w:val="18"/>
+          <w:szCs w:val="18"/>
+        </w:rPr>
+        <w:t xml:space="preserve">      </w:t>
+      </w:r>
+      <w:r>
+        <w:rPr>
+          <w:rFonts w:ascii="Menlo" w:eastAsia="Times New Roman" w:hAnsi="Menlo" w:cs="Menlo"/>
+          <w:color w:val="9CDCFE"/>
+          <w:sz w:val="18"/>
+          <w:szCs w:val="18"/>
+        </w:rPr>
+        <w:t>"</w:t>
+      </w:r>
+      <w:proofErr w:type="spellStart"/>
+      <w:r>
+        <w:rPr>
+          <w:rFonts w:ascii="Menlo" w:eastAsia="Times New Roman" w:hAnsi="Menlo" w:cs="Menlo"/>
+          <w:color w:val="9CDCFE"/>
+          <w:sz w:val="18"/>
+          <w:szCs w:val="18"/>
+        </w:rPr>
+        <w:t>firstName</w:t>
+      </w:r>
+      <w:proofErr w:type="spellEnd"/>
+      <w:r>
+        <w:rPr>
+          <w:rFonts w:ascii="Menlo" w:eastAsia="Times New Roman" w:hAnsi="Menlo" w:cs="Menlo"/>
+          <w:color w:val="9CDCFE"/>
+          <w:sz w:val="18"/>
+          <w:szCs w:val="18"/>
+        </w:rPr>
+        <w:t>"</w:t>
+      </w:r>
+      <w:r>
+        <w:rPr>
+          <w:rFonts w:ascii="Menlo" w:eastAsia="Times New Roman" w:hAnsi="Menlo" w:cs="Menlo"/>
+          <w:color w:val="D4D4D4"/>
+          <w:sz w:val="18"/>
+          <w:szCs w:val="18"/>
+        </w:rPr>
+        <w:t xml:space="preserve">: </w:t>
+      </w:r>
+      <w:r>
+        <w:rPr>
+          <w:rFonts w:ascii="Menlo" w:eastAsia="Times New Roman" w:hAnsi="Menlo" w:cs="Menlo"/>
+          <w:color w:val="CE9178"/>
+          <w:sz w:val="18"/>
+          <w:szCs w:val="18"/>
+        </w:rPr>
+        <w:t>"John"</w:t>
+      </w:r>
+      <w:r>
+        <w:rPr>
+          <w:rFonts w:ascii="Menlo" w:eastAsia="Times New Roman" w:hAnsi="Menlo" w:cs="Menlo"/>
+          <w:color w:val="D4D4D4"/>
+          <w:sz w:val="18"/>
+          <w:szCs w:val="18"/>
+        </w:rPr>
+        <w:t>,</w:t>
+      </w:r>
+    </w:p>
+    <w:p>
+      <w:pPr>
+        <w:shd w:val="clear" w:color="auto" w:fill="1E1E1E"/>
+        <w:spacing w:after="0" w:line="270" w:lineRule="atLeast"/>
+        <w:rPr>
+          <w:rFonts w:ascii="Menlo" w:eastAsia="Times New Roman" w:hAnsi="Menlo" w:cs="Menlo"/>
+          <w:color w:val="D4D4D4"/>
+          <w:sz w:val="18"/>
+          <w:szCs w:val="18"/>
+        </w:rPr>
+      </w:pPr>
+      <w:r>
+        <w:rPr>
+          <w:rFonts w:ascii="Menlo" w:eastAsia="Times New Roman" w:hAnsi="Menlo" w:cs="Menlo"/>
+          <w:color w:val="D4D4D4"/>
+          <w:sz w:val="18"/>
+          <w:szCs w:val="18"/>
+        </w:rPr>
+        <w:t xml:space="preserve">      </w:t>
+      </w:r>
+      <w:r>
+        <w:rPr>
+          <w:rFonts w:ascii="Menlo" w:eastAsia="Times New Roman" w:hAnsi="Menlo" w:cs="Menlo"/>
+          <w:color w:val="9CDCFE"/>
+          <w:sz w:val="18"/>
+          <w:szCs w:val="18"/>
+        </w:rPr>
+        <w:t>"</w:t>
+      </w:r>
+      <w:proofErr w:type="spellStart"/>
+      <w:r>
+        <w:rPr>
+          <w:rFonts w:ascii="Menlo" w:eastAsia="Times New Roman" w:hAnsi="Menlo" w:cs="Menlo"/>
+          <w:color w:val="9CDCFE"/>
+          <w:sz w:val="18"/>
+          <w:szCs w:val="18"/>
+        </w:rPr>
+        <w:t>lastName</w:t>
+      </w:r>
+      <w:proofErr w:type="spellEnd"/>
+      <w:r>
+        <w:rPr>
+          <w:rFonts w:ascii="Menlo" w:eastAsia="Times New Roman" w:hAnsi="Menlo" w:cs="Menlo"/>
+          <w:color w:val="9CDCFE"/>
+          <w:sz w:val="18"/>
+          <w:szCs w:val="18"/>
+        </w:rPr>
+        <w:t>"</w:t>
+      </w:r>
+      <w:r>
+        <w:rPr>
+          <w:rFonts w:ascii="Menlo" w:eastAsia="Times New Roman" w:hAnsi="Menlo" w:cs="Menlo"/>
+          <w:color w:val="D4D4D4"/>
+          <w:sz w:val="18"/>
+          <w:szCs w:val="18"/>
+        </w:rPr>
+        <w:t xml:space="preserve">: </w:t>
+      </w:r>
+      <w:r>
+        <w:rPr>
+          <w:rFonts w:ascii="Menlo" w:eastAsia="Times New Roman" w:hAnsi="Menlo" w:cs="Menlo"/>
+          <w:color w:val="CE9178"/>
+          <w:sz w:val="18"/>
+          <w:szCs w:val="18"/>
+        </w:rPr>
+        <w:t>"Doe"</w:t>
+      </w:r>
+    </w:p>
+    <w:p>
+      <w:pPr>
+        <w:shd w:val="clear" w:color="auto" w:fill="1E1E1E"/>
+        <w:spacing w:after="0" w:line="270" w:lineRule="atLeast"/>
+        <w:rPr>
+          <w:rFonts w:ascii="Menlo" w:eastAsia="Times New Roman" w:hAnsi="Menlo" w:cs="Menlo"/>
+          <w:color w:val="D4D4D4"/>
+          <w:sz w:val="18"/>
+          <w:szCs w:val="18"/>
+        </w:rPr>
+      </w:pPr>
+      <w:r>
+        <w:rPr>
+          <w:rFonts w:ascii="Menlo" w:eastAsia="Times New Roman" w:hAnsi="Menlo" w:cs="Menlo"/>
+          <w:color w:val="D4D4D4"/>
+          <w:sz w:val="18"/>
+          <w:szCs w:val="18"/>
+        </w:rPr>
+        <w:t xml:space="preserve">    },</w:t>
+      </w:r>
+    </w:p>
+    <w:p>
+      <w:pPr>
+        <w:shd w:val="clear" w:color="auto" w:fill="1E1E1E"/>
+        <w:spacing w:after="0" w:line="270" w:lineRule="atLeast"/>
+        <w:rPr>
+          <w:rFonts w:ascii="Menlo" w:eastAsia="Times New Roman" w:hAnsi="Menlo" w:cs="Menlo"/>
+          <w:color w:val="D4D4D4"/>
+          <w:sz w:val="18"/>
+          <w:szCs w:val="18"/>
+        </w:rPr>
+      </w:pPr>
+      <w:r>
+        <w:rPr>
+          <w:rFonts w:ascii="Menlo" w:eastAsia="Times New Roman" w:hAnsi="Menlo" w:cs="Menlo"/>
+          <w:color w:val="D4D4D4"/>
+          <w:sz w:val="18"/>
+          <w:szCs w:val="18"/>
+        </w:rPr>
+        <w:t xml:space="preserve">    {</w:t>
+      </w:r>
+    </w:p>
+    <w:p>
+      <w:pPr>
+        <w:shd w:val="clear" w:color="auto" w:fill="1E1E1E"/>
+        <w:spacing w:after="0" w:line="270" w:lineRule="atLeast"/>
+        <w:rPr>
+          <w:rFonts w:ascii="Menlo" w:eastAsia="Times New Roman" w:hAnsi="Menlo" w:cs="Menlo"/>
+          <w:color w:val="D4D4D4"/>
+          <w:sz w:val="18"/>
+          <w:szCs w:val="18"/>
+        </w:rPr>
+      </w:pPr>
+      <w:r>
+        <w:rPr>
+          <w:rFonts w:ascii="Menlo" w:eastAsia="Times New Roman" w:hAnsi="Menlo" w:cs="Menlo"/>
+          <w:color w:val="D4D4D4"/>
+          <w:sz w:val="18"/>
+          <w:szCs w:val="18"/>
+        </w:rPr>
+        <w:t xml:space="preserve">      </w:t>
+      </w:r>
+      <w:r>
+        <w:rPr>
+          <w:rFonts w:ascii="Menlo" w:eastAsia="Times New Roman" w:hAnsi="Menlo" w:cs="Menlo"/>
+          <w:color w:val="9CDCFE"/>
+          <w:sz w:val="18"/>
+          <w:szCs w:val="18"/>
+        </w:rPr>
+        <w:t>"</w:t>
+      </w:r>
+      <w:proofErr w:type="spellStart"/>
+      <w:r>
+        <w:rPr>
+          <w:rFonts w:ascii="Menlo" w:eastAsia="Times New Roman" w:hAnsi="Menlo" w:cs="Menlo"/>
+          <w:color w:val="9CDCFE"/>
+          <w:sz w:val="18"/>
+          <w:szCs w:val="18"/>
+        </w:rPr>
+        <w:t>studentId</w:t>
+      </w:r>
+      <w:proofErr w:type="spellEnd"/>
+      <w:r>
+        <w:rPr>
+          <w:rFonts w:ascii="Menlo" w:eastAsia="Times New Roman" w:hAnsi="Menlo" w:cs="Menlo"/>
+          <w:color w:val="9CDCFE"/>
+          <w:sz w:val="18"/>
+          <w:szCs w:val="18"/>
+        </w:rPr>
+        <w:t>"</w:t>
+      </w:r>
+      <w:r>
+        <w:rPr>
+          <w:rFonts w:ascii="Menlo" w:eastAsia="Times New Roman" w:hAnsi="Menlo" w:cs="Menlo"/>
+          <w:color w:val="D4D4D4"/>
+          <w:sz w:val="18"/>
+          <w:szCs w:val="18"/>
+        </w:rPr>
+        <w:t xml:space="preserve">: </w:t>
+      </w:r>
+      <w:r>
+        <w:rPr>
+          <w:rFonts w:ascii="Menlo" w:eastAsia="Times New Roman" w:hAnsi="Menlo" w:cs="Menlo"/>
+          <w:color w:val="CE9178"/>
+          <w:sz w:val="18"/>
+          <w:szCs w:val="18"/>
+        </w:rPr>
+        <w:t>"1002"</w:t>
+      </w:r>
+      <w:r>
+        <w:rPr>
+          <w:rFonts w:ascii="Menlo" w:eastAsia="Times New Roman" w:hAnsi="Menlo" w:cs="Menlo"/>
+          <w:color w:val="D4D4D4"/>
+          <w:sz w:val="18"/>
+          <w:szCs w:val="18"/>
+        </w:rPr>
+        <w:t>,</w:t>
+      </w:r>
+    </w:p>
+    <w:p>
+      <w:pPr>
+        <w:shd w:val="clear" w:color="auto" w:fill="1E1E1E"/>
+        <w:spacing w:after="0" w:line="270" w:lineRule="atLeast"/>
+        <w:rPr>
+          <w:rFonts w:ascii="Menlo" w:eastAsia="Times New Roman" w:hAnsi="Menlo" w:cs="Menlo"/>
+          <w:color w:val="D4D4D4"/>
+          <w:sz w:val="18"/>
+          <w:szCs w:val="18"/>
+        </w:rPr>
+      </w:pPr>
+      <w:r>
+        <w:rPr>
+          <w:rFonts w:ascii="Menlo" w:eastAsia="Times New Roman" w:hAnsi="Menlo" w:cs="Menlo"/>
+          <w:color w:val="D4D4D4"/>
+          <w:sz w:val="18"/>
+          <w:szCs w:val="18"/>
+        </w:rPr>
+        <w:t xml:space="preserve">      </w:t>
+      </w:r>
+      <w:r>
+        <w:rPr>
+          <w:rFonts w:ascii="Menlo" w:eastAsia="Times New Roman" w:hAnsi="Menlo" w:cs="Menlo"/>
+          <w:color w:val="9CDCFE"/>
+          <w:sz w:val="18"/>
+          <w:szCs w:val="18"/>
+        </w:rPr>
+        <w:t>"</w:t>
+      </w:r>
+      <w:proofErr w:type="spellStart"/>
+      <w:r>
+        <w:rPr>
+          <w:rFonts w:ascii="Menlo" w:eastAsia="Times New Roman" w:hAnsi="Menlo" w:cs="Menlo"/>
+          <w:color w:val="9CDCFE"/>
+          <w:sz w:val="18"/>
+          <w:szCs w:val="18"/>
+        </w:rPr>
+        <w:t>firstName</w:t>
+      </w:r>
+      <w:proofErr w:type="spellEnd"/>
+      <w:r>
+        <w:rPr>
+          <w:rFonts w:ascii="Menlo" w:eastAsia="Times New Roman" w:hAnsi="Menlo" w:cs="Menlo"/>
+          <w:color w:val="9CDCFE"/>
+          <w:sz w:val="18"/>
+          <w:szCs w:val="18"/>
+        </w:rPr>
+        <w:t>"</w:t>
+      </w:r>
+      <w:r>
+        <w:rPr>
+          <w:rFonts w:ascii="Menlo" w:eastAsia="Times New Roman" w:hAnsi="Menlo" w:cs="Menlo"/>
+          <w:color w:val="D4D4D4"/>
+          <w:sz w:val="18"/>
+          <w:szCs w:val="18"/>
+        </w:rPr>
+        <w:t xml:space="preserve">: </w:t>
+      </w:r>
+      <w:r>
+        <w:rPr>
+          <w:rFonts w:ascii="Menlo" w:eastAsia="Times New Roman" w:hAnsi="Menlo" w:cs="Menlo"/>
+          <w:color w:val="CE9178"/>
+          <w:sz w:val="18"/>
+          <w:szCs w:val="18"/>
+        </w:rPr>
+        <w:t>"Jane"</w:t>
+      </w:r>
+      <w:r>
+        <w:rPr>
+          <w:rFonts w:ascii="Menlo" w:eastAsia="Times New Roman" w:hAnsi="Menlo" w:cs="Menlo"/>
+          <w:color w:val="D4D4D4"/>
+          <w:sz w:val="18"/>
+          <w:szCs w:val="18"/>
+        </w:rPr>
+        <w:t>,</w:t>
+      </w:r>
+    </w:p>
+    <w:p>
+      <w:pPr>
+        <w:shd w:val="clear" w:color="auto" w:fill="1E1E1E"/>
+        <w:spacing w:after="0" w:line="270" w:lineRule="atLeast"/>
+        <w:rPr>
+          <w:rFonts w:ascii="Menlo" w:eastAsia="Times New Roman" w:hAnsi="Menlo" w:cs="Menlo"/>
+          <w:color w:val="D4D4D4"/>
+          <w:sz w:val="18"/>
+          <w:szCs w:val="18"/>
+        </w:rPr>
+      </w:pPr>
+      <w:r>
+        <w:rPr>
+          <w:rFonts w:ascii="Menlo" w:eastAsia="Times New Roman" w:hAnsi="Menlo" w:cs="Menlo"/>
+          <w:color w:val="D4D4D4"/>
+          <w:sz w:val="18"/>
+          <w:szCs w:val="18"/>
+        </w:rPr>
+        <w:t xml:space="preserve">      </w:t>
+      </w:r>
+      <w:r>
+        <w:rPr>
+          <w:rFonts w:ascii="Menlo" w:eastAsia="Times New Roman" w:hAnsi="Menlo" w:cs="Menlo"/>
+          <w:color w:val="9CDCFE"/>
+          <w:sz w:val="18"/>
+          <w:szCs w:val="18"/>
+        </w:rPr>
+        <w:t>"</w:t>
+      </w:r>
+      <w:proofErr w:type="spellStart"/>
+      <w:r>
+        <w:rPr>
+          <w:rFonts w:ascii="Menlo" w:eastAsia="Times New Roman" w:hAnsi="Menlo" w:cs="Menlo"/>
+          <w:color w:val="9CDCFE"/>
+          <w:sz w:val="18"/>
+          <w:szCs w:val="18"/>
+        </w:rPr>
+        <w:t>lastName</w:t>
+      </w:r>
+      <w:proofErr w:type="spellEnd"/>
+      <w:r>
+        <w:rPr>
+          <w:rFonts w:ascii="Menlo" w:eastAsia="Times New Roman" w:hAnsi="Menlo" w:cs="Menlo"/>
+          <w:color w:val="9CDCFE"/>
+          <w:sz w:val="18"/>
+          <w:szCs w:val="18"/>
+        </w:rPr>
+        <w:t>"</w:t>
+      </w:r>
+      <w:r>
+        <w:rPr>
+          <w:rFonts w:ascii="Menlo" w:eastAsia="Times New Roman" w:hAnsi="Menlo" w:cs="Menlo"/>
+          <w:color w:val="D4D4D4"/>
+          <w:sz w:val="18"/>
+          <w:szCs w:val="18"/>
+        </w:rPr>
+        <w:t xml:space="preserve">: </w:t>
+      </w:r>
+      <w:r>
+        <w:rPr>
+          <w:rFonts w:ascii="Menlo" w:eastAsia="Times New Roman" w:hAnsi="Menlo" w:cs="Menlo"/>
+          <w:color w:val="CE9178"/>
+          <w:sz w:val="18"/>
+          <w:szCs w:val="18"/>
+        </w:rPr>
+        <w:t>"Smith"</w:t>
+      </w:r>
+    </w:p>
+    <w:p>
+      <w:pPr>
+        <w:shd w:val="clear" w:color="auto" w:fill="1E1E1E"/>
+        <w:spacing w:after="0" w:line="270" w:lineRule="atLeast"/>
+        <w:rPr>
+          <w:rFonts w:ascii="Menlo" w:eastAsia="Times New Roman" w:hAnsi="Menlo" w:cs="Menlo"/>
+          <w:color w:val="D4D4D4"/>
+          <w:sz w:val="18"/>
+          <w:szCs w:val="18"/>
+        </w:rPr>
+      </w:pPr>
+      <w:r>
+        <w:rPr>
+          <w:rFonts w:ascii="Menlo" w:eastAsia="Times New Roman" w:hAnsi="Menlo" w:cs="Menlo"/>
+          <w:color w:val="D4D4D4"/>
+          <w:sz w:val="18"/>
+          <w:szCs w:val="18"/>
+        </w:rPr>
+        <w:t xml:space="preserve">    }</w:t>
+      </w:r>
+    </w:p>
+    <w:p>
+      <w:pPr>
+        <w:shd w:val="clear" w:color="auto" w:fill="1E1E1E"/>
+        <w:spacing w:after="0" w:line="270" w:lineRule="atLeast"/>
+        <w:rPr>
+          <w:rFonts w:ascii="Menlo" w:eastAsia="Times New Roman" w:hAnsi="Menlo" w:cs="Menlo"/>
+          <w:color w:val="D4D4D4"/>
+          <w:sz w:val="18"/>
+          <w:szCs w:val="18"/>
+        </w:rPr>
+      </w:pPr>
+      <w:r>
+        <w:rPr>
+          <w:rFonts w:ascii="Menlo" w:eastAsia="Times New Roman" w:hAnsi="Menlo" w:cs="Menlo"/>
+          <w:color w:val="D4D4D4"/>
+          <w:sz w:val="18"/>
+          <w:szCs w:val="18"/>
+        </w:rPr>
+        <w:t xml:space="preserve">  ],</w:t>
+      </w:r>
+    </w:p>
+    <w:p>
+      <w:pPr>
+        <w:shd w:val="clear" w:color="auto" w:fill="1E1E1E"/>
+        <w:spacing w:after="0" w:line="270" w:lineRule="atLeast"/>
+        <w:rPr>
+          <w:rFonts w:ascii="Menlo" w:eastAsia="Times New Roman" w:hAnsi="Menlo" w:cs="Menlo"/>
+          <w:color w:val="D4D4D4"/>
+          <w:sz w:val="18"/>
+          <w:szCs w:val="18"/>
+        </w:rPr>
+      </w:pPr>
+      <w:r>
+        <w:rPr>
+          <w:rFonts w:ascii="Menlo" w:eastAsia="Times New Roman" w:hAnsi="Menlo" w:cs="Menlo"/>
+          <w:color w:val="D4D4D4"/>
+          <w:sz w:val="18"/>
+          <w:szCs w:val="18"/>
+        </w:rPr>
+        <w:t xml:space="preserve">  </w:t>
+      </w:r>
+      <w:r>
+        <w:rPr>
+          <w:rFonts w:ascii="Menlo" w:eastAsia="Times New Roman" w:hAnsi="Menlo" w:cs="Menlo"/>
+          <w:color w:val="9CDCFE"/>
+          <w:sz w:val="18"/>
+          <w:szCs w:val="18"/>
+        </w:rPr>
+        <w:t>"ENROLLMENT"</w:t>
+      </w:r>
+      <w:r>
+        <w:rPr>
+          <w:rFonts w:ascii="Menlo" w:eastAsia="Times New Roman" w:hAnsi="Menlo" w:cs="Menlo"/>
+          <w:color w:val="D4D4D4"/>
+          <w:sz w:val="18"/>
+          <w:szCs w:val="18"/>
+        </w:rPr>
+        <w:t>: [</w:t>
+      </w:r>
+    </w:p>
+    <w:p>
+      <w:pPr>
+        <w:shd w:val="clear" w:color="auto" w:fill="1E1E1E"/>
+        <w:spacing w:after="0" w:line="270" w:lineRule="atLeast"/>
+        <w:rPr>
+          <w:rFonts w:ascii="Menlo" w:eastAsia="Times New Roman" w:hAnsi="Menlo" w:cs="Menlo"/>
+          <w:color w:val="D4D4D4"/>
+          <w:sz w:val="18"/>
+          <w:szCs w:val="18"/>
+        </w:rPr>
+      </w:pPr>
+      <w:r>
+        <w:rPr>
+          <w:rFonts w:ascii="Menlo" w:eastAsia="Times New Roman" w:hAnsi="Menlo" w:cs="Menlo"/>
+          <w:color w:val="D4D4D4"/>
+          <w:sz w:val="18"/>
+          <w:szCs w:val="18"/>
+        </w:rPr>
+        <w:t xml:space="preserve">    {</w:t>
+      </w:r>
+    </w:p>
+    <w:p>
+      <w:pPr>
+        <w:shd w:val="clear" w:color="auto" w:fill="1E1E1E"/>
+        <w:spacing w:after="0" w:line="270" w:lineRule="atLeast"/>
+        <w:rPr>
+          <w:rFonts w:ascii="Menlo" w:eastAsia="Times New Roman" w:hAnsi="Menlo" w:cs="Menlo"/>
+          <w:color w:val="D4D4D4"/>
+          <w:sz w:val="18"/>
+          <w:szCs w:val="18"/>
+        </w:rPr>
+      </w:pPr>
+      <w:r>
+        <w:rPr>
+          <w:rFonts w:ascii="Menlo" w:eastAsia="Times New Roman" w:hAnsi="Menlo" w:cs="Menlo"/>
+          <w:color w:val="D4D4D4"/>
+          <w:sz w:val="18"/>
+          <w:szCs w:val="18"/>
+        </w:rPr>
+        <w:t xml:space="preserve">      </w:t>
+      </w:r>
+      <w:r>
+        <w:rPr>
+          <w:rFonts w:ascii="Menlo" w:eastAsia="Times New Roman" w:hAnsi="Menlo" w:cs="Menlo"/>
+          <w:color w:val="9CDCFE"/>
+          <w:sz w:val="18"/>
+          <w:szCs w:val="18"/>
+        </w:rPr>
+        <w:t>"term"</w:t>
+      </w:r>
+      <w:r>
+        <w:rPr>
+          <w:rFonts w:ascii="Menlo" w:eastAsia="Times New Roman" w:hAnsi="Menlo" w:cs="Menlo"/>
+          <w:color w:val="D4D4D4"/>
+          <w:sz w:val="18"/>
+          <w:szCs w:val="18"/>
+        </w:rPr>
+        <w:t xml:space="preserve">: </w:t>
+      </w:r>
+      <w:r>
+        <w:rPr>
+          <w:rFonts w:ascii="Menlo" w:eastAsia="Times New Roman" w:hAnsi="Menlo" w:cs="Menlo"/>
+          <w:color w:val="CE9178"/>
+          <w:sz w:val="18"/>
+          <w:szCs w:val="18"/>
+        </w:rPr>
+        <w:t>"Spring 2022"</w:t>
+      </w:r>
+      <w:r>
+        <w:rPr>
+          <w:rFonts w:ascii="Menlo" w:eastAsia="Times New Roman" w:hAnsi="Menlo" w:cs="Menlo"/>
+          <w:color w:val="D4D4D4"/>
+          <w:sz w:val="18"/>
+          <w:szCs w:val="18"/>
+        </w:rPr>
+        <w:t>,</w:t>
+      </w:r>
+    </w:p>
+    <w:p>
+      <w:pPr>
+        <w:shd w:val="clear" w:color="auto" w:fill="1E1E1E"/>
+        <w:spacing w:after="0" w:line="270" w:lineRule="atLeast"/>
+        <w:rPr>
+          <w:rFonts w:ascii="Menlo" w:eastAsia="Times New Roman" w:hAnsi="Menlo" w:cs="Menlo"/>
+          <w:color w:val="D4D4D4"/>
+          <w:sz w:val="18"/>
+          <w:szCs w:val="18"/>
+        </w:rPr>
+      </w:pPr>
+      <w:r>
+        <w:rPr>
+          <w:rFonts w:ascii="Menlo" w:eastAsia="Times New Roman" w:hAnsi="Menlo" w:cs="Menlo"/>
+          <w:color w:val="D4D4D4"/>
+          <w:sz w:val="18"/>
+          <w:szCs w:val="18"/>
+        </w:rPr>
+        <w:t xml:space="preserve">      </w:t>
+      </w:r>
+      <w:r>
+        <w:rPr>
+          <w:rFonts w:ascii="Menlo" w:eastAsia="Times New Roman" w:hAnsi="Menlo" w:cs="Menlo"/>
+          <w:color w:val="9CDCFE"/>
+          <w:sz w:val="18"/>
+          <w:szCs w:val="18"/>
+        </w:rPr>
+        <w:t>"</w:t>
+      </w:r>
+      <w:proofErr w:type="spellStart"/>
+      <w:r>
+        <w:rPr>
+          <w:rFonts w:ascii="Menlo" w:eastAsia="Times New Roman" w:hAnsi="Menlo" w:cs="Menlo"/>
+          <w:color w:val="9CDCFE"/>
+          <w:sz w:val="18"/>
+          <w:szCs w:val="18"/>
+        </w:rPr>
+        <w:t>gpa</w:t>
+      </w:r>
+      <w:proofErr w:type="spellEnd"/>
+      <w:r>
+        <w:rPr>
+          <w:rFonts w:ascii="Menlo" w:eastAsia="Times New Roman" w:hAnsi="Menlo" w:cs="Menlo"/>
+          <w:color w:val="9CDCFE"/>
+          <w:sz w:val="18"/>
+          <w:szCs w:val="18"/>
+        </w:rPr>
+        <w:t>"</w:t>
+      </w:r>
+      <w:r>
+        <w:rPr>
+          <w:rFonts w:ascii="Menlo" w:eastAsia="Times New Roman" w:hAnsi="Menlo" w:cs="Menlo"/>
+          <w:color w:val="D4D4D4"/>
+          <w:sz w:val="18"/>
+          <w:szCs w:val="18"/>
+        </w:rPr>
+        <w:t xml:space="preserve">: </w:t>
+      </w:r>
+      <w:r>
+        <w:rPr>
+          <w:rFonts w:ascii="Menlo" w:eastAsia="Times New Roman" w:hAnsi="Menlo" w:cs="Menlo"/>
+          <w:color w:val="B5CEA8"/>
+          <w:sz w:val="18"/>
+          <w:szCs w:val="18"/>
+        </w:rPr>
+        <w:t>3.5</w:t>
+      </w:r>
+      <w:r>
+        <w:rPr>
+          <w:rFonts w:ascii="Menlo" w:eastAsia="Times New Roman" w:hAnsi="Menlo" w:cs="Menlo"/>
+          <w:color w:val="D4D4D4"/>
+          <w:sz w:val="18"/>
+          <w:szCs w:val="18"/>
+        </w:rPr>
+        <w:t>,</w:t>
+      </w:r>
+    </w:p>
+    <w:p>
+      <w:pPr>
+        <w:shd w:val="clear" w:color="auto" w:fill="1E1E1E"/>
+        <w:spacing w:after="0" w:line="270" w:lineRule="atLeast"/>
+        <w:rPr>
+          <w:rFonts w:ascii="Menlo" w:eastAsia="Times New Roman" w:hAnsi="Menlo" w:cs="Menlo"/>
+          <w:color w:val="D4D4D4"/>
+          <w:sz w:val="18"/>
+          <w:szCs w:val="18"/>
+        </w:rPr>
+      </w:pPr>
+      <w:r>
+        <w:rPr>
+          <w:rFonts w:ascii="Menlo" w:eastAsia="Times New Roman" w:hAnsi="Menlo" w:cs="Menlo"/>
+          <w:color w:val="D4D4D4"/>
+          <w:sz w:val="18"/>
+          <w:szCs w:val="18"/>
+        </w:rPr>
+        <w:t xml:space="preserve">      </w:t>
+      </w:r>
+      <w:r>
+        <w:rPr>
+          <w:rFonts w:ascii="Menlo" w:eastAsia="Times New Roman" w:hAnsi="Menlo" w:cs="Menlo"/>
+          <w:color w:val="9CDCFE"/>
+          <w:sz w:val="18"/>
+          <w:szCs w:val="18"/>
+        </w:rPr>
+        <w:t>"</w:t>
+      </w:r>
+      <w:proofErr w:type="spellStart"/>
+      <w:r>
+        <w:rPr>
+          <w:rFonts w:ascii="Menlo" w:eastAsia="Times New Roman" w:hAnsi="Menlo" w:cs="Menlo"/>
+          <w:color w:val="9CDCFE"/>
+          <w:sz w:val="18"/>
+          <w:szCs w:val="18"/>
+        </w:rPr>
+        <w:t>startDate</w:t>
+      </w:r>
+      <w:proofErr w:type="spellEnd"/>
+      <w:r>
+        <w:rPr>
+          <w:rFonts w:ascii="Menlo" w:eastAsia="Times New Roman" w:hAnsi="Menlo" w:cs="Menlo"/>
+          <w:color w:val="9CDCFE"/>
+          <w:sz w:val="18"/>
+          <w:szCs w:val="18"/>
+        </w:rPr>
+        <w:t>"</w:t>
+      </w:r>
+      <w:r>
+        <w:rPr>
+          <w:rFonts w:ascii="Menlo" w:eastAsia="Times New Roman" w:hAnsi="Menlo" w:cs="Menlo"/>
+          <w:color w:val="D4D4D4"/>
+          <w:sz w:val="18"/>
+          <w:szCs w:val="18"/>
+        </w:rPr>
+        <w:t xml:space="preserve">: </w:t>
+      </w:r>
+      <w:r>
+        <w:rPr>
+          <w:rFonts w:ascii="Menlo" w:eastAsia="Times New Roman" w:hAnsi="Menlo" w:cs="Menlo"/>
+          <w:color w:val="CE9178"/>
+          <w:sz w:val="18"/>
+          <w:szCs w:val="18"/>
+        </w:rPr>
+        <w:t>"2022-01-15"</w:t>
+      </w:r>
+      <w:r>
+        <w:rPr>
+          <w:rFonts w:ascii="Menlo" w:eastAsia="Times New Roman" w:hAnsi="Menlo" w:cs="Menlo"/>
+          <w:color w:val="D4D4D4"/>
+          <w:sz w:val="18"/>
+          <w:szCs w:val="18"/>
+        </w:rPr>
+        <w:t>,</w:t>
+      </w:r>
+    </w:p>
+    <w:p>
+      <w:pPr>
+        <w:shd w:val="clear" w:color="auto" w:fill="1E1E1E"/>
+        <w:spacing w:after="0" w:line="270" w:lineRule="atLeast"/>
+        <w:rPr>
+          <w:rFonts w:ascii="Menlo" w:eastAsia="Times New Roman" w:hAnsi="Menlo" w:cs="Menlo"/>
+          <w:color w:val="D4D4D4"/>
+          <w:sz w:val="18"/>
+          <w:szCs w:val="18"/>
+        </w:rPr>
+      </w:pPr>
+      <w:r>
+        <w:rPr>
+          <w:rFonts w:ascii="Menlo" w:eastAsia="Times New Roman" w:hAnsi="Menlo" w:cs="Menlo"/>
+          <w:color w:val="D4D4D4"/>
+          <w:sz w:val="18"/>
+          <w:szCs w:val="18"/>
+        </w:rPr>
+        <w:t xml:space="preserve">      </w:t>
+      </w:r>
+      <w:r>
+        <w:rPr>
+          <w:rFonts w:ascii="Menlo" w:eastAsia="Times New Roman" w:hAnsi="Menlo" w:cs="Menlo"/>
+          <w:color w:val="9CDCFE"/>
+          <w:sz w:val="18"/>
+          <w:szCs w:val="18"/>
+        </w:rPr>
+        <w:t>"</w:t>
+      </w:r>
+      <w:proofErr w:type="spellStart"/>
+      <w:r>
+        <w:rPr>
+          <w:rFonts w:ascii="Menlo" w:eastAsia="Times New Roman" w:hAnsi="Menlo" w:cs="Menlo"/>
+          <w:color w:val="9CDCFE"/>
+          <w:sz w:val="18"/>
+          <w:szCs w:val="18"/>
+        </w:rPr>
+        <w:t>endDate</w:t>
+      </w:r>
+      <w:proofErr w:type="spellEnd"/>
+      <w:r>
+        <w:rPr>
+          <w:rFonts w:ascii="Menlo" w:eastAsia="Times New Roman" w:hAnsi="Menlo" w:cs="Menlo"/>
+          <w:color w:val="9CDCFE"/>
+          <w:sz w:val="18"/>
+          <w:szCs w:val="18"/>
+        </w:rPr>
+        <w:t>"</w:t>
+      </w:r>
+      <w:r>
+        <w:rPr>
+          <w:rFonts w:ascii="Menlo" w:eastAsia="Times New Roman" w:hAnsi="Menlo" w:cs="Menlo"/>
+          <w:color w:val="D4D4D4"/>
+          <w:sz w:val="18"/>
+          <w:szCs w:val="18"/>
+        </w:rPr>
+        <w:t xml:space="preserve">: </w:t>
+      </w:r>
+      <w:r>
+        <w:rPr>
+          <w:rFonts w:ascii="Menlo" w:eastAsia="Times New Roman" w:hAnsi="Menlo" w:cs="Menlo"/>
+          <w:color w:val="CE9178"/>
+          <w:sz w:val="18"/>
+          <w:szCs w:val="18"/>
+        </w:rPr>
+        <w:t>"2022-05-15"</w:t>
+      </w:r>
+    </w:p>
+    <w:p>
+      <w:pPr>
+        <w:shd w:val="clear" w:color="auto" w:fill="1E1E1E"/>
+        <w:spacing w:after="0" w:line="270" w:lineRule="atLeast"/>
+        <w:rPr>
+          <w:rFonts w:ascii="Menlo" w:eastAsia="Times New Roman" w:hAnsi="Menlo" w:cs="Menlo"/>
+          <w:color w:val="D4D4D4"/>
+          <w:sz w:val="18"/>
+          <w:szCs w:val="18"/>
+        </w:rPr>
+      </w:pPr>
+      <w:r>
+        <w:rPr>
+          <w:rFonts w:ascii="Menlo" w:eastAsia="Times New Roman" w:hAnsi="Menlo" w:cs="Menlo"/>
+          <w:color w:val="D4D4D4"/>
+          <w:sz w:val="18"/>
+          <w:szCs w:val="18"/>
+        </w:rPr>
+        <w:t xml:space="preserve">    },</w:t>
+      </w:r>
+    </w:p>
+    <w:p>
+      <w:pPr>
+        <w:shd w:val="clear" w:color="auto" w:fill="1E1E1E"/>
+        <w:spacing w:after="0" w:line="270" w:lineRule="atLeast"/>
+        <w:rPr>
+          <w:rFonts w:ascii="Menlo" w:eastAsia="Times New Roman" w:hAnsi="Menlo" w:cs="Menlo"/>
+          <w:color w:val="D4D4D4"/>
+          <w:sz w:val="18"/>
+          <w:szCs w:val="18"/>
+        </w:rPr>
+      </w:pPr>
+      <w:r>
+        <w:rPr>
+          <w:rFonts w:ascii="Menlo" w:eastAsia="Times New Roman" w:hAnsi="Menlo" w:cs="Menlo"/>
+          <w:color w:val="D4D4D4"/>
+          <w:sz w:val="18"/>
+          <w:szCs w:val="18"/>
+        </w:rPr>
+        <w:t xml:space="preserve">    {</w:t>
+      </w:r>
+    </w:p>
+    <w:p>
+      <w:pPr>
+        <w:shd w:val="clear" w:color="auto" w:fill="1E1E1E"/>
+        <w:spacing w:after="0" w:line="270" w:lineRule="atLeast"/>
+        <w:rPr>
+          <w:rFonts w:ascii="Menlo" w:eastAsia="Times New Roman" w:hAnsi="Menlo" w:cs="Menlo"/>
+          <w:color w:val="D4D4D4"/>
+          <w:sz w:val="18"/>
+          <w:szCs w:val="18"/>
+        </w:rPr>
+      </w:pPr>
+      <w:r>
+        <w:rPr>
+          <w:rFonts w:ascii="Menlo" w:eastAsia="Times New Roman" w:hAnsi="Menlo" w:cs="Menlo"/>
+          <w:color w:val="D4D4D4"/>
+          <w:sz w:val="18"/>
+          <w:szCs w:val="18"/>
+        </w:rPr>
+        <w:t xml:space="preserve">      </w:t>
+      </w:r>
+      <w:r>
+        <w:rPr>
+          <w:rFonts w:ascii="Menlo" w:eastAsia="Times New Roman" w:hAnsi="Menlo" w:cs="Menlo"/>
+          <w:color w:val="9CDCFE"/>
+          <w:sz w:val="18"/>
+          <w:szCs w:val="18"/>
+        </w:rPr>
+        <w:t>"term"</w:t>
+      </w:r>
+      <w:r>
+        <w:rPr>
+          <w:rFonts w:ascii="Menlo" w:eastAsia="Times New Roman" w:hAnsi="Menlo" w:cs="Menlo"/>
+          <w:color w:val="D4D4D4"/>
+          <w:sz w:val="18"/>
+          <w:szCs w:val="18"/>
+        </w:rPr>
+        <w:t xml:space="preserve">: </w:t>
+      </w:r>
+      <w:r>
+        <w:rPr>
+          <w:rFonts w:ascii="Menlo" w:eastAsia="Times New Roman" w:hAnsi="Menlo" w:cs="Menlo"/>
+          <w:color w:val="CE9178"/>
+          <w:sz w:val="18"/>
+          <w:szCs w:val="18"/>
+        </w:rPr>
+        <w:t>"Fall 2022"</w:t>
+      </w:r>
+      <w:r>
+        <w:rPr>
+          <w:rFonts w:ascii="Menlo" w:eastAsia="Times New Roman" w:hAnsi="Menlo" w:cs="Menlo"/>
+          <w:color w:val="D4D4D4"/>
+          <w:sz w:val="18"/>
+          <w:szCs w:val="18"/>
+        </w:rPr>
+        <w:t>,</w:t>
+      </w:r>
+    </w:p>
+    <w:p>
+      <w:pPr>
+        <w:shd w:val="clear" w:color="auto" w:fill="1E1E1E"/>
+        <w:spacing w:after="0" w:line="270" w:lineRule="atLeast"/>
+        <w:rPr>
+          <w:rFonts w:ascii="Menlo" w:eastAsia="Times New Roman" w:hAnsi="Menlo" w:cs="Menlo"/>
+          <w:color w:val="D4D4D4"/>
+          <w:sz w:val="18"/>
+          <w:szCs w:val="18"/>
+        </w:rPr>
+      </w:pPr>
+      <w:r>
+        <w:rPr>
+          <w:rFonts w:ascii="Menlo" w:eastAsia="Times New Roman" w:hAnsi="Menlo" w:cs="Menlo"/>
+          <w:color w:val="D4D4D4"/>
+          <w:sz w:val="18"/>
+          <w:szCs w:val="18"/>
+        </w:rPr>
+        <w:t xml:space="preserve">      </w:t>
+      </w:r>
+      <w:r>
+        <w:rPr>
+          <w:rFonts w:ascii="Menlo" w:eastAsia="Times New Roman" w:hAnsi="Menlo" w:cs="Menlo"/>
+          <w:color w:val="9CDCFE"/>
+          <w:sz w:val="18"/>
+          <w:szCs w:val="18"/>
+        </w:rPr>
+        <w:t>"</w:t>
+      </w:r>
+      <w:proofErr w:type="spellStart"/>
+      <w:r>
+        <w:rPr>
+          <w:rFonts w:ascii="Menlo" w:eastAsia="Times New Roman" w:hAnsi="Menlo" w:cs="Menlo"/>
+          <w:color w:val="9CDCFE"/>
+          <w:sz w:val="18"/>
+          <w:szCs w:val="18"/>
+        </w:rPr>
+        <w:t>gpa</w:t>
+      </w:r>
+      <w:proofErr w:type="spellEnd"/>
+      <w:r>
+        <w:rPr>
+          <w:rFonts w:ascii="Menlo" w:eastAsia="Times New Roman" w:hAnsi="Menlo" w:cs="Menlo"/>
+          <w:color w:val="9CDCFE"/>
+          <w:sz w:val="18"/>
+          <w:szCs w:val="18"/>
+        </w:rPr>
+        <w:t>"</w:t>
+      </w:r>
+      <w:r>
+        <w:rPr>
+          <w:rFonts w:ascii="Menlo" w:eastAsia="Times New Roman" w:hAnsi="Menlo" w:cs="Menlo"/>
+          <w:color w:val="D4D4D4"/>
+          <w:sz w:val="18"/>
+          <w:szCs w:val="18"/>
+        </w:rPr>
+        <w:t xml:space="preserve">: </w:t>
+      </w:r>
+      <w:r>
+        <w:rPr>
+          <w:rFonts w:ascii="Menlo" w:eastAsia="Times New Roman" w:hAnsi="Menlo" w:cs="Menlo"/>
+          <w:color w:val="B5CEA8"/>
+          <w:sz w:val="18"/>
+          <w:szCs w:val="18"/>
+        </w:rPr>
+        <w:t>3.8</w:t>
+      </w:r>
+      <w:r>
+        <w:rPr>
+          <w:rFonts w:ascii="Menlo" w:eastAsia="Times New Roman" w:hAnsi="Menlo" w:cs="Menlo"/>
+          <w:color w:val="D4D4D4"/>
+          <w:sz w:val="18"/>
+          <w:szCs w:val="18"/>
+        </w:rPr>
+        <w:t>,</w:t>
+      </w:r>
+    </w:p>
+    <w:p>
+      <w:pPr>
+        <w:shd w:val="clear" w:color="auto" w:fill="1E1E1E"/>
+        <w:spacing w:after="0" w:line="270" w:lineRule="atLeast"/>
+        <w:rPr>
+          <w:rFonts w:ascii="Menlo" w:eastAsia="Times New Roman" w:hAnsi="Menlo" w:cs="Menlo"/>
+          <w:color w:val="D4D4D4"/>
+          <w:sz w:val="18"/>
+          <w:szCs w:val="18"/>
+        </w:rPr>
+      </w:pPr>
+      <w:r>
+        <w:rPr>
+          <w:rFonts w:ascii="Menlo" w:eastAsia="Times New Roman" w:hAnsi="Menlo" w:cs="Menlo"/>
+          <w:color w:val="D4D4D4"/>
+          <w:sz w:val="18"/>
+          <w:szCs w:val="18"/>
+        </w:rPr>
+        <w:t xml:space="preserve">      </w:t>
+      </w:r>
+      <w:r>
+        <w:rPr>
+          <w:rFonts w:ascii="Menlo" w:eastAsia="Times New Roman" w:hAnsi="Menlo" w:cs="Menlo"/>
+          <w:color w:val="9CDCFE"/>
+          <w:sz w:val="18"/>
+          <w:szCs w:val="18"/>
+        </w:rPr>
+        <w:t>"</w:t>
+      </w:r>
+      <w:proofErr w:type="spellStart"/>
+      <w:r>
+        <w:rPr>
+          <w:rFonts w:ascii="Menlo" w:eastAsia="Times New Roman" w:hAnsi="Menlo" w:cs="Menlo"/>
+          <w:color w:val="9CDCFE"/>
+          <w:sz w:val="18"/>
+          <w:szCs w:val="18"/>
+        </w:rPr>
+        <w:t>startDate</w:t>
+      </w:r>
+      <w:proofErr w:type="spellEnd"/>
+      <w:r>
+        <w:rPr>
+          <w:rFonts w:ascii="Menlo" w:eastAsia="Times New Roman" w:hAnsi="Menlo" w:cs="Menlo"/>
+          <w:color w:val="9CDCFE"/>
+          <w:sz w:val="18"/>
+          <w:szCs w:val="18"/>
+        </w:rPr>
+        <w:t>"</w:t>
+      </w:r>
+      <w:r>
+        <w:rPr>
+          <w:rFonts w:ascii="Menlo" w:eastAsia="Times New Roman" w:hAnsi="Menlo" w:cs="Menlo"/>
+          <w:color w:val="D4D4D4"/>
+          <w:sz w:val="18"/>
+          <w:szCs w:val="18"/>
+        </w:rPr>
+        <w:t xml:space="preserve">: </w:t>
+      </w:r>
+      <w:r>
+        <w:rPr>
+          <w:rFonts w:ascii="Menlo" w:eastAsia="Times New Roman" w:hAnsi="Menlo" w:cs="Menlo"/>
+          <w:color w:val="CE9178"/>
+          <w:sz w:val="18"/>
+          <w:szCs w:val="18"/>
+        </w:rPr>
+        <w:t>"2022-08-15"</w:t>
+      </w:r>
+      <w:r>
+        <w:rPr>
+          <w:rFonts w:ascii="Menlo" w:eastAsia="Times New Roman" w:hAnsi="Menlo" w:cs="Menlo"/>
+          <w:color w:val="D4D4D4"/>
+          <w:sz w:val="18"/>
+          <w:szCs w:val="18"/>
+        </w:rPr>
+        <w:t>,</w:t>
+      </w:r>
+    </w:p>
+    <w:p>
+      <w:pPr>
+        <w:shd w:val="clear" w:color="auto" w:fill="1E1E1E"/>
+        <w:spacing w:after="0" w:line="270" w:lineRule="atLeast"/>
+        <w:rPr>
+          <w:rFonts w:ascii="Menlo" w:eastAsia="Times New Roman" w:hAnsi="Menlo" w:cs="Menlo"/>
+          <w:color w:val="D4D4D4"/>
+          <w:sz w:val="18"/>
+          <w:szCs w:val="18"/>
+        </w:rPr>
+      </w:pPr>
+      <w:r>
+        <w:rPr>
+          <w:rFonts w:ascii="Menlo" w:eastAsia="Times New Roman" w:hAnsi="Menlo" w:cs="Menlo"/>
+          <w:color w:val="D4D4D4"/>
+          <w:sz w:val="18"/>
+          <w:szCs w:val="18"/>
+        </w:rPr>
+        <w:t xml:space="preserve">      </w:t>
+      </w:r>
+      <w:r>
+        <w:rPr>
+          <w:rFonts w:ascii="Menlo" w:eastAsia="Times New Roman" w:hAnsi="Menlo" w:cs="Menlo"/>
+          <w:color w:val="9CDCFE"/>
+          <w:sz w:val="18"/>
+          <w:szCs w:val="18"/>
+        </w:rPr>
+        <w:t>"</w:t>
+      </w:r>
+      <w:proofErr w:type="spellStart"/>
+      <w:r>
+        <w:rPr>
+          <w:rFonts w:ascii="Menlo" w:eastAsia="Times New Roman" w:hAnsi="Menlo" w:cs="Menlo"/>
+          <w:color w:val="9CDCFE"/>
+          <w:sz w:val="18"/>
+          <w:szCs w:val="18"/>
+        </w:rPr>
+        <w:t>endDate</w:t>
+      </w:r>
+      <w:proofErr w:type="spellEnd"/>
+      <w:r>
+        <w:rPr>
+          <w:rFonts w:ascii="Menlo" w:eastAsia="Times New Roman" w:hAnsi="Menlo" w:cs="Menlo"/>
+          <w:color w:val="9CDCFE"/>
+          <w:sz w:val="18"/>
+          <w:szCs w:val="18"/>
+        </w:rPr>
+        <w:t>"</w:t>
+      </w:r>
+      <w:r>
+        <w:rPr>
+          <w:rFonts w:ascii="Menlo" w:eastAsia="Times New Roman" w:hAnsi="Menlo" w:cs="Menlo"/>
+          <w:color w:val="D4D4D4"/>
+          <w:sz w:val="18"/>
+          <w:szCs w:val="18"/>
+        </w:rPr>
+        <w:t xml:space="preserve">: </w:t>
+      </w:r>
+      <w:r>
+        <w:rPr>
+          <w:rFonts w:ascii="Menlo" w:eastAsia="Times New Roman" w:hAnsi="Menlo" w:cs="Menlo"/>
+          <w:color w:val="CE9178"/>
+          <w:sz w:val="18"/>
+          <w:szCs w:val="18"/>
+        </w:rPr>
+        <w:t>"2022-12-15"</w:t>
+      </w:r>
+    </w:p>
+    <w:p>
+      <w:pPr>
+        <w:shd w:val="clear" w:color="auto" w:fill="1E1E1E"/>
+        <w:spacing w:after="0" w:line="270" w:lineRule="atLeast"/>
+        <w:rPr>
+          <w:rFonts w:ascii="Menlo" w:eastAsia="Times New Roman" w:hAnsi="Menlo" w:cs="Menlo"/>
+          <w:color w:val="D4D4D4"/>
+          <w:sz w:val="18"/>
+          <w:szCs w:val="18"/>
+        </w:rPr>
+      </w:pPr>
+      <w:r>
+        <w:rPr>
+          <w:rFonts w:ascii="Menlo" w:eastAsia="Times New Roman" w:hAnsi="Menlo" w:cs="Menlo"/>
+          <w:color w:val="D4D4D4"/>
+          <w:sz w:val="18"/>
+          <w:szCs w:val="18"/>
+        </w:rPr>
+        <w:t xml:space="preserve">    }</w:t>
+      </w:r>
+    </w:p>
+    <w:p>
+      <w:pPr>
+        <w:shd w:val="clear" w:color="auto" w:fill="1E1E1E"/>
+        <w:spacing w:after="0" w:line="270" w:lineRule="atLeast"/>
+        <w:rPr>
+          <w:rFonts w:ascii="Menlo" w:eastAsia="Times New Roman" w:hAnsi="Menlo" w:cs="Menlo"/>
+          <w:color w:val="D4D4D4"/>
+          <w:sz w:val="18"/>
+          <w:szCs w:val="18"/>
+        </w:rPr>
+      </w:pPr>
+      <w:r>
+        <w:rPr>
+          <w:rFonts w:ascii="Menlo" w:eastAsia="Times New Roman" w:hAnsi="Menlo" w:cs="Menlo"/>
+          <w:color w:val="D4D4D4"/>
+          <w:sz w:val="18"/>
+          <w:szCs w:val="18"/>
+        </w:rPr>
+        <w:t xml:space="preserve">  ],</w:t>
+      </w:r>
+    </w:p>
+    <w:p>
+      <w:pPr>
+        <w:shd w:val="clear" w:color="auto" w:fill="1E1E1E"/>
+        <w:spacing w:after="0" w:line="270" w:lineRule="atLeast"/>
+        <w:rPr>
+          <w:rFonts w:ascii="Menlo" w:eastAsia="Times New Roman" w:hAnsi="Menlo" w:cs="Menlo"/>
+          <w:color w:val="D4D4D4"/>
+          <w:sz w:val="18"/>
+          <w:szCs w:val="18"/>
+        </w:rPr>
+      </w:pPr>
+      <w:r>
+        <w:rPr>
+          <w:rFonts w:ascii="Menlo" w:eastAsia="Times New Roman" w:hAnsi="Menlo" w:cs="Menlo"/>
+          <w:color w:val="D4D4D4"/>
+          <w:sz w:val="18"/>
+          <w:szCs w:val="18"/>
+        </w:rPr>
+        <w:t xml:space="preserve">  </w:t>
+      </w:r>
+      <w:r>
+        <w:rPr>
+          <w:rFonts w:ascii="Menlo" w:eastAsia="Times New Roman" w:hAnsi="Menlo" w:cs="Menlo"/>
+          <w:color w:val="9CDCFE"/>
+          <w:sz w:val="18"/>
+          <w:szCs w:val="18"/>
+        </w:rPr>
+        <w:t>"COURSE"</w:t>
+      </w:r>
+      <w:r>
+        <w:rPr>
+          <w:rFonts w:ascii="Menlo" w:eastAsia="Times New Roman" w:hAnsi="Menlo" w:cs="Menlo"/>
+          <w:color w:val="D4D4D4"/>
+          <w:sz w:val="18"/>
+          <w:szCs w:val="18"/>
+        </w:rPr>
+        <w:t>: [</w:t>
+      </w:r>
+    </w:p>
+    <w:p>
+      <w:pPr>
+        <w:shd w:val="clear" w:color="auto" w:fill="1E1E1E"/>
+        <w:spacing w:after="0" w:line="270" w:lineRule="atLeast"/>
+        <w:rPr>
+          <w:rFonts w:ascii="Menlo" w:eastAsia="Times New Roman" w:hAnsi="Menlo" w:cs="Menlo"/>
+          <w:color w:val="D4D4D4"/>
+          <w:sz w:val="18"/>
+          <w:szCs w:val="18"/>
+        </w:rPr>
+      </w:pPr>
+      <w:r>
+        <w:rPr>
+          <w:rFonts w:ascii="Menlo" w:eastAsia="Times New Roman" w:hAnsi="Menlo" w:cs="Menlo"/>
+          <w:color w:val="D4D4D4"/>
+          <w:sz w:val="18"/>
+          <w:szCs w:val="18"/>
+        </w:rPr>
+        <w:t xml:space="preserve">    {</w:t>
+      </w:r>
+    </w:p>
+    <w:p>
+      <w:pPr>
+        <w:shd w:val="clear" w:color="auto" w:fill="1E1E1E"/>
+        <w:spacing w:after="0" w:line="270" w:lineRule="atLeast"/>
+        <w:rPr>
+          <w:rFonts w:ascii="Menlo" w:eastAsia="Times New Roman" w:hAnsi="Menlo" w:cs="Menlo"/>
+          <w:color w:val="D4D4D4"/>
+          <w:sz w:val="18"/>
+          <w:szCs w:val="18"/>
+        </w:rPr>
+      </w:pPr>
+      <w:r>
+        <w:rPr>
+          <w:rFonts w:ascii="Menlo" w:eastAsia="Times New Roman" w:hAnsi="Menlo" w:cs="Menlo"/>
+          <w:color w:val="D4D4D4"/>
+          <w:sz w:val="18"/>
+          <w:szCs w:val="18"/>
+        </w:rPr>
+        <w:t xml:space="preserve">      </w:t>
+      </w:r>
+      <w:r>
+        <w:rPr>
+          <w:rFonts w:ascii="Menlo" w:eastAsia="Times New Roman" w:hAnsi="Menlo" w:cs="Menlo"/>
+          <w:color w:val="9CDCFE"/>
+          <w:sz w:val="18"/>
+          <w:szCs w:val="18"/>
+        </w:rPr>
+        <w:t>"coursed"</w:t>
+      </w:r>
+      <w:r>
+        <w:rPr>
+          <w:rFonts w:ascii="Menlo" w:eastAsia="Times New Roman" w:hAnsi="Menlo" w:cs="Menlo"/>
+          <w:color w:val="D4D4D4"/>
+          <w:sz w:val="18"/>
+          <w:szCs w:val="18"/>
+        </w:rPr>
+        <w:t xml:space="preserve">: </w:t>
+      </w:r>
+      <w:r>
+        <w:rPr>
+          <w:rFonts w:ascii="Menlo" w:eastAsia="Times New Roman" w:hAnsi="Menlo" w:cs="Menlo"/>
+          <w:color w:val="CE9178"/>
+          <w:sz w:val="18"/>
+          <w:szCs w:val="18"/>
+        </w:rPr>
+        <w:t>"CS101"</w:t>
+      </w:r>
+      <w:r>
+        <w:rPr>
+          <w:rFonts w:ascii="Menlo" w:eastAsia="Times New Roman" w:hAnsi="Menlo" w:cs="Menlo"/>
+          <w:color w:val="D4D4D4"/>
+          <w:sz w:val="18"/>
+          <w:szCs w:val="18"/>
+        </w:rPr>
+        <w:t>,</w:t>
+      </w:r>
+    </w:p>
+    <w:p>
+      <w:pPr>
+        <w:shd w:val="clear" w:color="auto" w:fill="1E1E1E"/>
+        <w:spacing w:after="0" w:line="270" w:lineRule="atLeast"/>
+        <w:rPr>
+          <w:rFonts w:ascii="Menlo" w:eastAsia="Times New Roman" w:hAnsi="Menlo" w:cs="Menlo"/>
+          <w:color w:val="D4D4D4"/>
+          <w:sz w:val="18"/>
+          <w:szCs w:val="18"/>
+        </w:rPr>
+      </w:pPr>
+      <w:r>
+        <w:rPr>
+          <w:rFonts w:ascii="Menlo" w:eastAsia="Times New Roman" w:hAnsi="Menlo" w:cs="Menlo"/>
+          <w:color w:val="D4D4D4"/>
+          <w:sz w:val="18"/>
+          <w:szCs w:val="18"/>
+        </w:rPr>
+        <w:t xml:space="preserve">      </w:t>
+      </w:r>
+      <w:r>
+        <w:rPr>
+          <w:rFonts w:ascii="Menlo" w:eastAsia="Times New Roman" w:hAnsi="Menlo" w:cs="Menlo"/>
+          <w:color w:val="9CDCFE"/>
+          <w:sz w:val="18"/>
+          <w:szCs w:val="18"/>
+        </w:rPr>
+        <w:t>"description"</w:t>
+      </w:r>
+      <w:r>
+        <w:rPr>
+          <w:rFonts w:ascii="Menlo" w:eastAsia="Times New Roman" w:hAnsi="Menlo" w:cs="Menlo"/>
+          <w:color w:val="D4D4D4"/>
+          <w:sz w:val="18"/>
+          <w:szCs w:val="18"/>
+        </w:rPr>
+        <w:t xml:space="preserve">: </w:t>
+      </w:r>
+      <w:r>
+        <w:rPr>
+          <w:rFonts w:ascii="Menlo" w:eastAsia="Times New Roman" w:hAnsi="Menlo" w:cs="Menlo"/>
+          <w:color w:val="CE9178"/>
+          <w:sz w:val="18"/>
+          <w:szCs w:val="18"/>
+        </w:rPr>
+        <w:t>"Introduction to Computer Science"</w:t>
+      </w:r>
+      <w:r>
+        <w:rPr>
+          <w:rFonts w:ascii="Menlo" w:eastAsia="Times New Roman" w:hAnsi="Menlo" w:cs="Menlo"/>
+          <w:color w:val="D4D4D4"/>
+          <w:sz w:val="18"/>
+          <w:szCs w:val="18"/>
+        </w:rPr>
+        <w:t>,</w:t>
+      </w:r>
+    </w:p>
+    <w:p>
+      <w:pPr>
+        <w:shd w:val="clear" w:color="auto" w:fill="1E1E1E"/>
+        <w:spacing w:after="0" w:line="270" w:lineRule="atLeast"/>
+        <w:rPr>
+          <w:rFonts w:ascii="Menlo" w:eastAsia="Times New Roman" w:hAnsi="Menlo" w:cs="Menlo"/>
+          <w:color w:val="D4D4D4"/>
+          <w:sz w:val="18"/>
+          <w:szCs w:val="18"/>
+        </w:rPr>
+      </w:pPr>
+      <w:r>
+        <w:rPr>
+          <w:rFonts w:ascii="Menlo" w:eastAsia="Times New Roman" w:hAnsi="Menlo" w:cs="Menlo"/>
+          <w:color w:val="D4D4D4"/>
+          <w:sz w:val="18"/>
+          <w:szCs w:val="18"/>
+        </w:rPr>
+        <w:t xml:space="preserve">      </w:t>
+      </w:r>
+      <w:r>
+        <w:rPr>
+          <w:rFonts w:ascii="Menlo" w:eastAsia="Times New Roman" w:hAnsi="Menlo" w:cs="Menlo"/>
+          <w:color w:val="9CDCFE"/>
+          <w:sz w:val="18"/>
+          <w:szCs w:val="18"/>
+        </w:rPr>
+        <w:t>"instructor"</w:t>
+      </w:r>
+      <w:r>
+        <w:rPr>
+          <w:rFonts w:ascii="Menlo" w:eastAsia="Times New Roman" w:hAnsi="Menlo" w:cs="Menlo"/>
+          <w:color w:val="D4D4D4"/>
+          <w:sz w:val="18"/>
+          <w:szCs w:val="18"/>
+        </w:rPr>
+        <w:t xml:space="preserve">: </w:t>
+      </w:r>
+      <w:r>
+        <w:rPr>
+          <w:rFonts w:ascii="Menlo" w:eastAsia="Times New Roman" w:hAnsi="Menlo" w:cs="Menlo"/>
+          <w:color w:val="CE9178"/>
+          <w:sz w:val="18"/>
+          <w:szCs w:val="18"/>
+        </w:rPr>
+        <w:t>"Dr. Smith"</w:t>
+      </w:r>
+      <w:r>
+        <w:rPr>
+          <w:rFonts w:ascii="Menlo" w:eastAsia="Times New Roman" w:hAnsi="Menlo" w:cs="Menlo"/>
+          <w:color w:val="D4D4D4"/>
+          <w:sz w:val="18"/>
+          <w:szCs w:val="18"/>
+        </w:rPr>
+        <w:t>,</w:t>
+      </w:r>
+    </w:p>
+    <w:p>
+      <w:pPr>
+        <w:shd w:val="clear" w:color="auto" w:fill="1E1E1E"/>
+        <w:spacing w:after="0" w:line="270" w:lineRule="atLeast"/>
+        <w:rPr>
+          <w:rFonts w:ascii="Menlo" w:eastAsia="Times New Roman" w:hAnsi="Menlo" w:cs="Menlo"/>
+          <w:color w:val="D4D4D4"/>
+          <w:sz w:val="18"/>
+          <w:szCs w:val="18"/>
+        </w:rPr>
+      </w:pPr>
+      <w:r>
+        <w:rPr>
+          <w:rFonts w:ascii="Menlo" w:eastAsia="Times New Roman" w:hAnsi="Menlo" w:cs="Menlo"/>
+          <w:color w:val="D4D4D4"/>
+          <w:sz w:val="18"/>
+          <w:szCs w:val="18"/>
+        </w:rPr>
+        <w:t xml:space="preserve">      </w:t>
+      </w:r>
+      <w:r>
+        <w:rPr>
+          <w:rFonts w:ascii="Menlo" w:eastAsia="Times New Roman" w:hAnsi="Menlo" w:cs="Menlo"/>
+          <w:color w:val="9CDCFE"/>
+          <w:sz w:val="18"/>
+          <w:szCs w:val="18"/>
+        </w:rPr>
+        <w:t>"score"</w:t>
+      </w:r>
+      <w:r>
+        <w:rPr>
+          <w:rFonts w:ascii="Menlo" w:eastAsia="Times New Roman" w:hAnsi="Menlo" w:cs="Menlo"/>
+          <w:color w:val="D4D4D4"/>
+          <w:sz w:val="18"/>
+          <w:szCs w:val="18"/>
+        </w:rPr>
+        <w:t xml:space="preserve">: </w:t>
+      </w:r>
+      <w:r>
+        <w:rPr>
+          <w:rFonts w:ascii="Menlo" w:eastAsia="Times New Roman" w:hAnsi="Menlo" w:cs="Menlo"/>
+          <w:color w:val="B5CEA8"/>
+          <w:sz w:val="18"/>
+          <w:szCs w:val="18"/>
+        </w:rPr>
+        <w:t>90</w:t>
+      </w:r>
+    </w:p>
+    <w:p>
+      <w:pPr>
+        <w:shd w:val="clear" w:color="auto" w:fill="1E1E1E"/>
+        <w:spacing w:after="0" w:line="270" w:lineRule="atLeast"/>
+        <w:rPr>
+          <w:rFonts w:ascii="Menlo" w:eastAsia="Times New Roman" w:hAnsi="Menlo" w:cs="Menlo"/>
+          <w:color w:val="D4D4D4"/>
+          <w:sz w:val="18"/>
+          <w:szCs w:val="18"/>
+        </w:rPr>
+      </w:pPr>
+      <w:r>
+        <w:rPr>
+          <w:rFonts w:ascii="Menlo" w:eastAsia="Times New Roman" w:hAnsi="Menlo" w:cs="Menlo"/>
+          <w:color w:val="D4D4D4"/>
+          <w:sz w:val="18"/>
+          <w:szCs w:val="18"/>
+        </w:rPr>
+        <w:t xml:space="preserve">    }</w:t>
+      </w:r>
+    </w:p>
+    <w:p>
+      <w:pPr>
+        <w:shd w:val="clear" w:color="auto" w:fill="1E1E1E"/>
+        <w:spacing w:after="0" w:line="270" w:lineRule="atLeast"/>
+        <w:rPr>
+          <w:rFonts w:ascii="Menlo" w:eastAsia="Times New Roman" w:hAnsi="Menlo" w:cs="Menlo"/>
+          <w:color w:val="D4D4D4"/>
+          <w:sz w:val="18"/>
+          <w:szCs w:val="18"/>
+        </w:rPr>
+      </w:pPr>
+      <w:r>
+        <w:rPr>
+          <w:rFonts w:ascii="Menlo" w:eastAsia="Times New Roman" w:hAnsi="Menlo" w:cs="Menlo"/>
+          <w:color w:val="D4D4D4"/>
+          <w:sz w:val="18"/>
+          <w:szCs w:val="18"/>
+        </w:rPr>
+        <w:t xml:space="preserve">  ]</w:t>
+      </w:r>
+    </w:p>
+    <w:p>
+      <w:pPr>
+        <w:shd w:val="clear" w:color="auto" w:fill="1E1E1E"/>
+        <w:spacing w:after="0" w:line="270" w:lineRule="atLeast"/>
+        <w:rPr>
+          <w:rFonts w:ascii="Menlo" w:eastAsia="Times New Roman" w:hAnsi="Menlo" w:cs="Menlo"/>
+          <w:color w:val="D4D4D4"/>
+          <w:sz w:val="18"/>
+          <w:szCs w:val="18"/>
+        </w:rPr>
+      </w:pPr>
+      <w:r>
+        <w:rPr>
+          <w:rFonts w:ascii="Menlo" w:eastAsia="Times New Roman" w:hAnsi="Menlo" w:cs="Menlo"/>
+          <w:color w:val="D4D4D4"/>
+          <w:sz w:val="18"/>
+          <w:szCs w:val="18"/>
+        </w:rPr>
+        <w:t>}</w:t>
+      </w:r>
+    </w:p>
+    <w:p>
+      <w:pPr>
+        <w:spacing w:line="480" w:lineRule="auto"/>
+        <w:rPr>
+          <w:rFonts w:ascii="Calibri" w:hAnsi="Calibri" w:cs="Calibri"/>
+          <w:sz w:val="24"/>
+          <w:szCs w:val="24"/>
+        </w:rPr>
+      </w:pPr>
     </w:p>
     <w:sectPr>
       <w:pgSz w:w="12240" w:h="15840"/>

</xml_diff>